<commit_message>
Finished the presentation and the design report
</commit_message>
<xml_diff>
--- a/On RTG Design   Hoppe.docx
+++ b/On RTG Design   Hoppe.docx
@@ -41,25 +41,7 @@
           <w:sz w:val="22"/>
           <w:szCs w:val="22"/>
         </w:rPr>
-        <w:t xml:space="preserve">Hoppe, </w:t>
-      </w:r>
-      <w:proofErr w:type="spellStart"/>
-      <w:r>
-        <w:rPr>
-          <w:rFonts w:ascii="Myriad Pro" w:hAnsi="Myriad Pro"/>
-          <w:sz w:val="22"/>
-          <w:szCs w:val="22"/>
-        </w:rPr>
-        <w:t>Sheneman</w:t>
-      </w:r>
-      <w:proofErr w:type="spellEnd"/>
-      <w:r>
-        <w:rPr>
-          <w:rFonts w:ascii="Myriad Pro" w:hAnsi="Myriad Pro"/>
-          <w:sz w:val="22"/>
-          <w:szCs w:val="22"/>
-        </w:rPr>
-        <w:t xml:space="preserve"> 2015</w:t>
+        <w:t>Hoppe, Sheneman 2015</w:t>
       </w:r>
     </w:p>
     <w:p/>
@@ -83,14 +65,115 @@
           <w:sz w:val="28"/>
           <w:szCs w:val="28"/>
         </w:rPr>
-        <w:t>Currently, NASA uses what’s known as the MMRTG (Multi-Mission RTG) to power deep-space missions. These are designed to fit the parameters of multiple missions, which, in a world where it costs over $22,000 to put a kilogram of material into orbit, is simply not cost efficient.</w:t>
-      </w:r>
-      <w:r>
-        <w:rPr>
-          <w:sz w:val="28"/>
-          <w:szCs w:val="28"/>
-        </w:rPr>
-        <w:t xml:space="preserve"> Especially when the material we’re putting into orbit is an extremely rare isotope of plutonium that has been almost entirely consumed by previous missions. </w:t>
+        <w:t xml:space="preserve">Currently, NASA uses what’s known as the MMRTG (Multi-Mission RTG) to power deep-space missions. These are designed to fit the parameters of multiple missions, which, in a world where it costs over </w:t>
+      </w:r>
+      <w:r>
+        <w:rPr>
+          <w:sz w:val="28"/>
+          <w:szCs w:val="28"/>
+        </w:rPr>
+        <w:t xml:space="preserve">8 million dollars and most of a year to manufacture a kilogram of </w:t>
+      </w:r>
+      <w:r>
+        <w:rPr>
+          <w:sz w:val="28"/>
+          <w:szCs w:val="28"/>
+          <w:vertAlign w:val="superscript"/>
+        </w:rPr>
+        <w:t>238</w:t>
+      </w:r>
+      <w:r>
+        <w:rPr>
+          <w:sz w:val="28"/>
+          <w:szCs w:val="28"/>
+        </w:rPr>
+        <w:t xml:space="preserve"> Pu, </w:t>
+      </w:r>
+      <w:r>
+        <w:rPr>
+          <w:sz w:val="28"/>
+          <w:szCs w:val="28"/>
+        </w:rPr>
+        <w:t>is simply not</w:t>
+      </w:r>
+      <w:r>
+        <w:rPr>
+          <w:sz w:val="28"/>
+          <w:szCs w:val="28"/>
+        </w:rPr>
+        <w:t xml:space="preserve"> a</w:t>
+      </w:r>
+      <w:r>
+        <w:rPr>
+          <w:sz w:val="28"/>
+          <w:szCs w:val="28"/>
+        </w:rPr>
+        <w:t xml:space="preserve"> cost efficient</w:t>
+      </w:r>
+      <w:r>
+        <w:rPr>
+          <w:sz w:val="28"/>
+          <w:szCs w:val="28"/>
+        </w:rPr>
+        <w:t xml:space="preserve"> endeavor</w:t>
+      </w:r>
+      <w:r>
+        <w:rPr>
+          <w:sz w:val="28"/>
+          <w:szCs w:val="28"/>
+        </w:rPr>
+        <w:t>.</w:t>
+      </w:r>
+      <w:r>
+        <w:rPr>
+          <w:sz w:val="28"/>
+          <w:szCs w:val="28"/>
+        </w:rPr>
+        <w:t xml:space="preserve"> </w:t>
+      </w:r>
+      <w:r>
+        <w:rPr>
+          <w:sz w:val="28"/>
+          <w:szCs w:val="28"/>
+        </w:rPr>
+        <w:t xml:space="preserve">Especially when all of the natural reserves of </w:t>
+      </w:r>
+      <w:r>
+        <w:rPr>
+          <w:sz w:val="28"/>
+          <w:szCs w:val="28"/>
+          <w:vertAlign w:val="superscript"/>
+        </w:rPr>
+        <w:t>238</w:t>
+      </w:r>
+      <w:r>
+        <w:rPr>
+          <w:sz w:val="28"/>
+          <w:szCs w:val="28"/>
+        </w:rPr>
+        <w:t xml:space="preserve"> Pu</w:t>
+      </w:r>
+      <w:r>
+        <w:rPr>
+          <w:sz w:val="28"/>
+          <w:szCs w:val="28"/>
+        </w:rPr>
+        <w:t xml:space="preserve"> have been completely depleted by earlier RTG missions</w:t>
+      </w:r>
+      <w:r>
+        <w:rPr>
+          <w:rStyle w:val="FootnoteReference"/>
+          <w:sz w:val="28"/>
+          <w:szCs w:val="28"/>
+        </w:rPr>
+        <w:footnoteReference w:id="1"/>
+      </w:r>
+      <w:r>
+        <w:rPr>
+          <w:sz w:val="28"/>
+          <w:szCs w:val="28"/>
+        </w:rPr>
+        <w:t>.</w:t>
       </w:r>
     </w:p>
     <w:p>
@@ -139,9 +222,9 @@
           <w:lang w:eastAsia="en-US"/>
         </w:rPr>
         <w:drawing>
-          <wp:inline distT="0" distB="0" distL="0" distR="0">
-            <wp:extent cx="5065395" cy="3371850"/>
-            <wp:effectExtent l="0" t="0" r="1905" b="0"/>
+          <wp:inline distT="0" distB="0" distL="0" distR="0" wp14:anchorId="664D971E" wp14:editId="49AB3490">
+            <wp:extent cx="4922305" cy="3276600"/>
+            <wp:effectExtent l="0" t="0" r="0" b="0"/>
             <wp:docPr id="1" name="Picture 1" descr="http://www.animatedsoftware.com/cassini/rtg655bw.gif"/>
             <wp:cNvGraphicFramePr>
               <a:graphicFrameLocks xmlns:a="http://schemas.openxmlformats.org/drawingml/2006/main" noChangeAspect="1"/>
@@ -171,7 +254,7 @@
                   <pic:spPr bwMode="auto">
                     <a:xfrm>
                       <a:off x="0" y="0"/>
-                      <a:ext cx="5065395" cy="3371850"/>
+                      <a:ext cx="4924975" cy="3278377"/>
                     </a:xfrm>
                     <a:prstGeom prst="rect">
                       <a:avLst/>
@@ -227,7 +310,136 @@
         <w:pStyle w:val="Heading1"/>
       </w:pPr>
       <w:r>
-        <w:lastRenderedPageBreak/>
+        <w:t>Our Assumptions</w:t>
+      </w:r>
+    </w:p>
+    <w:p>
+      <w:pPr>
+        <w:rPr>
+          <w:sz w:val="28"/>
+          <w:szCs w:val="28"/>
+        </w:rPr>
+      </w:pPr>
+      <w:r>
+        <w:rPr>
+          <w:sz w:val="28"/>
+          <w:szCs w:val="28"/>
+        </w:rPr>
+        <w:t>To</w:t>
+      </w:r>
+      <w:r>
+        <w:rPr>
+          <w:sz w:val="28"/>
+          <w:szCs w:val="28"/>
+        </w:rPr>
+        <w:t xml:space="preserve"> make our model, we had to make a few assumptions about the situation.</w:t>
+      </w:r>
+    </w:p>
+    <w:p>
+      <w:pPr>
+        <w:pStyle w:val="ListParagraph"/>
+        <w:numPr>
+          <w:ilvl w:val="0"/>
+          <w:numId w:val="13"/>
+        </w:numPr>
+        <w:rPr>
+          <w:sz w:val="28"/>
+          <w:szCs w:val="28"/>
+        </w:rPr>
+      </w:pPr>
+      <w:r>
+        <w:rPr>
+          <w:sz w:val="28"/>
+          <w:szCs w:val="28"/>
+        </w:rPr>
+        <w:t>The RTG can be modeled as a cylinder of plutonium</w:t>
+      </w:r>
+    </w:p>
+    <w:p>
+      <w:pPr>
+        <w:pStyle w:val="ListParagraph"/>
+        <w:numPr>
+          <w:ilvl w:val="0"/>
+          <w:numId w:val="13"/>
+        </w:numPr>
+        <w:rPr>
+          <w:sz w:val="28"/>
+          <w:szCs w:val="28"/>
+        </w:rPr>
+      </w:pPr>
+      <w:r>
+        <w:rPr>
+          <w:sz w:val="28"/>
+          <w:szCs w:val="28"/>
+        </w:rPr>
+        <w:t>The only way energy enters the system is by radioactive decay</w:t>
+      </w:r>
+    </w:p>
+    <w:p>
+      <w:pPr>
+        <w:pStyle w:val="ListParagraph"/>
+        <w:numPr>
+          <w:ilvl w:val="0"/>
+          <w:numId w:val="13"/>
+        </w:numPr>
+        <w:rPr>
+          <w:sz w:val="28"/>
+          <w:szCs w:val="28"/>
+        </w:rPr>
+      </w:pPr>
+      <w:r>
+        <w:rPr>
+          <w:sz w:val="28"/>
+          <w:szCs w:val="28"/>
+        </w:rPr>
+        <w:t>The only ways energy leaves the system are by radiation or as electrical power</w:t>
+      </w:r>
+    </w:p>
+    <w:p>
+      <w:pPr>
+        <w:pStyle w:val="ListParagraph"/>
+        <w:numPr>
+          <w:ilvl w:val="0"/>
+          <w:numId w:val="13"/>
+        </w:numPr>
+        <w:rPr>
+          <w:sz w:val="28"/>
+          <w:szCs w:val="28"/>
+        </w:rPr>
+      </w:pPr>
+      <w:r>
+        <w:rPr>
+          <w:sz w:val="28"/>
+          <w:szCs w:val="28"/>
+        </w:rPr>
+        <w:t>Electrical power is 6% of the radiation flow</w:t>
+      </w:r>
+    </w:p>
+    <w:p>
+      <w:pPr>
+        <w:pStyle w:val="ListParagraph"/>
+        <w:numPr>
+          <w:ilvl w:val="0"/>
+          <w:numId w:val="13"/>
+        </w:numPr>
+        <w:rPr>
+          <w:sz w:val="28"/>
+          <w:szCs w:val="28"/>
+        </w:rPr>
+      </w:pPr>
+      <w:r>
+        <w:rPr>
+          <w:sz w:val="28"/>
+          <w:szCs w:val="28"/>
+        </w:rPr>
+        <w:t>The temperature of space is a constant 2 Kelvin</w:t>
+      </w:r>
+    </w:p>
+    <w:p>
+      <w:pPr>
+        <w:pStyle w:val="Heading1"/>
+      </w:pPr>
+      <w:r>
         <w:t>Our Model</w:t>
       </w:r>
     </w:p>
@@ -246,27 +458,45 @@
           <w:sz w:val="28"/>
           <w:szCs w:val="28"/>
         </w:rPr>
-        <w:t xml:space="preserve">The following is our abstraction of the system. Since all of the heat flows out of the system by radiation or electricity, and we know that about 6% of the heat is captured, we’ve used a one-stock model for the hot fuel core. </w:t>
-      </w:r>
-    </w:p>
-    <w:p>
-      <w:pPr>
+        <w:t>The following is our abstraction of the system. Since all of the heat flows out of the system by radiation or electricity, and we know that about 6% of the heat is captured</w:t>
+      </w:r>
+      <w:r>
         <w:rPr>
           <w:rFonts w:cs="Times New Roman"/>
           <w:sz w:val="28"/>
           <w:szCs w:val="28"/>
         </w:rPr>
-      </w:pPr>
-      <w:r>
-        <w:rPr>
-          <w:noProof/>
-          <w:lang w:eastAsia="en-US"/>
+        <w:t xml:space="preserve"> as electricity</w:t>
+      </w:r>
+      <w:r>
+        <w:rPr>
+          <w:rFonts w:cs="Times New Roman"/>
+          <w:sz w:val="28"/>
+          <w:szCs w:val="28"/>
+        </w:rPr>
+        <w:t xml:space="preserve">, we’ve used a one-stock model for the hot fuel core. </w:t>
+      </w:r>
+    </w:p>
+    <w:p>
+      <w:pPr>
+        <w:jc w:val="center"/>
+        <w:rPr>
+          <w:rFonts w:cs="Times New Roman"/>
+          <w:sz w:val="28"/>
+          <w:szCs w:val="28"/>
+        </w:rPr>
+      </w:pPr>
+      <w:r>
+        <w:rPr>
+          <w:rFonts w:cs="Times New Roman"/>
+          <w:sz w:val="28"/>
+          <w:szCs w:val="28"/>
         </w:rPr>
         <w:drawing>
-          <wp:inline distT="0" distB="0" distL="0" distR="0" wp14:anchorId="00AF7F3D" wp14:editId="2F01FA74">
-            <wp:extent cx="5943600" cy="3709035"/>
-            <wp:effectExtent l="0" t="0" r="0" b="5715"/>
-            <wp:docPr id="2" name="Picture 2"/>
+          <wp:inline distT="0" distB="0" distL="0" distR="0" wp14:anchorId="277B3474" wp14:editId="3285B810">
+            <wp:extent cx="5113910" cy="3228975"/>
+            <wp:effectExtent l="0" t="0" r="0" b="0"/>
+            <wp:docPr id="5" name="Picture 4"/>
             <wp:cNvGraphicFramePr>
               <a:graphicFrameLocks xmlns:a="http://schemas.openxmlformats.org/drawingml/2006/main" noChangeAspect="1"/>
             </wp:cNvGraphicFramePr>
@@ -274,11 +504,19 @@
               <a:graphicData uri="http://schemas.openxmlformats.org/drawingml/2006/picture">
                 <pic:pic xmlns:pic="http://schemas.openxmlformats.org/drawingml/2006/picture">
                   <pic:nvPicPr>
-                    <pic:cNvPr id="1" name=""/>
-                    <pic:cNvPicPr/>
+                    <pic:cNvPr id="5" name="Picture 4"/>
+                    <pic:cNvPicPr>
+                      <a:picLocks noChangeAspect="1"/>
+                    </pic:cNvPicPr>
                   </pic:nvPicPr>
                   <pic:blipFill>
-                    <a:blip r:embed="rId10"/>
+                    <a:blip r:embed="rId10" cstate="print">
+                      <a:extLst>
+                        <a:ext uri="{28A0092B-C50C-407E-A947-70E740481C1C}">
+                          <a14:useLocalDpi xmlns:a14="http://schemas.microsoft.com/office/drawing/2010/main" val="0"/>
+                        </a:ext>
+                      </a:extLst>
+                    </a:blip>
                     <a:stretch>
                       <a:fillRect/>
                     </a:stretch>
@@ -286,7 +524,7 @@
                   <pic:spPr>
                     <a:xfrm>
                       <a:off x="0" y="0"/>
-                      <a:ext cx="5943600" cy="3709035"/>
+                      <a:ext cx="5125460" cy="3236268"/>
                     </a:xfrm>
                     <a:prstGeom prst="rect">
                       <a:avLst/>
@@ -332,7 +570,7 @@
           <w:sz w:val="28"/>
           <w:szCs w:val="28"/>
         </w:rPr>
-        <w:footnoteReference w:id="1"/>
+        <w:footnoteReference w:id="2"/>
       </w:r>
       <w:r>
         <w:rPr>
@@ -348,6 +586,7 @@
         <w:pStyle w:val="Heading1"/>
       </w:pPr>
       <w:r>
+        <w:lastRenderedPageBreak/>
         <w:t>Our Equations</w:t>
       </w:r>
     </w:p>
@@ -486,15 +725,7 @@
                   <w:sz w:val="24"/>
                   <w:szCs w:val="24"/>
                 </w:rPr>
-                <m:t xml:space="preserve">87.7 </m:t>
-              </m:r>
-              <m:r>
-                <w:rPr>
-                  <w:rFonts w:ascii="Cambria Math" w:hAnsi="Cambria Math"/>
-                  <w:sz w:val="24"/>
-                  <w:szCs w:val="24"/>
-                </w:rPr>
-                <m:t>years</m:t>
+                <m:t>87.7 years</m:t>
               </m:r>
             </m:den>
           </m:f>
@@ -946,7 +1177,7 @@
                   <w:sz w:val="24"/>
                   <w:szCs w:val="24"/>
                 </w:rPr>
-                <m:t>10)</m:t>
+                <m:t>10</m:t>
               </m:r>
             </m:e>
             <m:sup>
@@ -960,6 +1191,14 @@
               </m:r>
             </m:sup>
           </m:sSup>
+          <m:r>
+            <w:rPr>
+              <w:rFonts w:ascii="Cambria Math" w:eastAsiaTheme="majorEastAsia" w:hAnsi="Cambria Math" w:cstheme="majorBidi"/>
+              <w:sz w:val="24"/>
+              <w:szCs w:val="24"/>
+            </w:rPr>
+            <m:t>)</m:t>
+          </m:r>
           <m:r>
             <w:rPr>
               <w:rFonts w:ascii="Cambria Math" w:eastAsiaTheme="majorEastAsia" w:hAnsi="Cambria Math" w:cstheme="majorBidi"/>
@@ -1056,245 +1295,114 @@
     <w:p>
       <w:pPr>
         <w:rPr>
-          <w:rFonts w:ascii="Myriad Pro" w:eastAsiaTheme="majorEastAsia" w:hAnsi="Myriad Pro" w:cstheme="majorBidi"/>
-          <w:sz w:val="24"/>
-          <w:szCs w:val="24"/>
-        </w:rPr>
-      </w:pPr>
-      <w:bookmarkStart w:id="0" w:name="_GoBack"/>
-      <w:bookmarkEnd w:id="0"/>
+          <w:sz w:val="28"/>
+          <w:szCs w:val="28"/>
+        </w:rPr>
+      </w:pPr>
     </w:p>
     <w:p>
       <w:pPr>
         <w:pStyle w:val="Heading1"/>
       </w:pPr>
       <w:r>
-        <w:lastRenderedPageBreak/>
-        <w:t>Our Plan</w:t>
-      </w:r>
-    </w:p>
-    <w:p/>
-    <w:p>
-      <w:pPr>
-        <w:rPr>
-          <w:sz w:val="28"/>
-          <w:szCs w:val="28"/>
-        </w:rPr>
-      </w:pPr>
-      <w:r>
-        <w:rPr>
-          <w:sz w:val="28"/>
-          <w:szCs w:val="28"/>
-        </w:rPr>
-        <w:t>Unfortunately, we are still in the process of implementing this model in MATLAB. It is not cooperating, to say the least. However, we hope to create graphics like those on the following pages to work towards our design question.</w:t>
-      </w:r>
-    </w:p>
-    <w:p>
-      <w:pPr>
-        <w:rPr>
-          <w:sz w:val="28"/>
-          <w:szCs w:val="28"/>
-        </w:rPr>
-      </w:pPr>
-    </w:p>
-    <w:p>
-      <w:pPr>
-        <w:rPr>
-          <w:sz w:val="28"/>
-          <w:szCs w:val="28"/>
-        </w:rPr>
-      </w:pPr>
-    </w:p>
-    <w:p>
-      <w:pPr>
-        <w:pStyle w:val="Heading1"/>
-      </w:pPr>
-      <w:r>
-        <w:t>Our Sweet Graphics</w:t>
-      </w:r>
-    </w:p>
-    <w:p/>
-    <w:p>
-      <w:r>
-        <w:rPr>
-          <w:noProof/>
-          <w:lang w:eastAsia="en-US"/>
-        </w:rPr>
-        <w:drawing>
-          <wp:inline distT="0" distB="0" distL="0" distR="0" wp14:anchorId="7A5686A4" wp14:editId="2E19CDA7">
-            <wp:extent cx="5943600" cy="2753360"/>
-            <wp:effectExtent l="0" t="0" r="0" b="8890"/>
-            <wp:docPr id="8" name="Picture 8"/>
-            <wp:cNvGraphicFramePr>
-              <a:graphicFrameLocks xmlns:a="http://schemas.openxmlformats.org/drawingml/2006/main" noChangeAspect="1"/>
-            </wp:cNvGraphicFramePr>
-            <a:graphic xmlns:a="http://schemas.openxmlformats.org/drawingml/2006/main">
-              <a:graphicData uri="http://schemas.openxmlformats.org/drawingml/2006/picture">
-                <pic:pic xmlns:pic="http://schemas.openxmlformats.org/drawingml/2006/picture">
-                  <pic:nvPicPr>
-                    <pic:cNvPr id="1" name=""/>
-                    <pic:cNvPicPr/>
-                  </pic:nvPicPr>
-                  <pic:blipFill>
-                    <a:blip r:embed="rId11"/>
-                    <a:stretch>
-                      <a:fillRect/>
-                    </a:stretch>
-                  </pic:blipFill>
-                  <pic:spPr>
-                    <a:xfrm>
-                      <a:off x="0" y="0"/>
-                      <a:ext cx="5943600" cy="2753360"/>
-                    </a:xfrm>
-                    <a:prstGeom prst="rect">
-                      <a:avLst/>
-                    </a:prstGeom>
-                  </pic:spPr>
-                </pic:pic>
-              </a:graphicData>
-            </a:graphic>
-          </wp:inline>
-        </w:drawing>
+        <w:t>Our Simulation Results</w:t>
       </w:r>
     </w:p>
     <w:p>
       <w:pPr>
         <w:jc w:val="center"/>
-        <w:rPr>
-          <w:sz w:val="28"/>
-          <w:szCs w:val="28"/>
-        </w:rPr>
-      </w:pPr>
-      <w:r>
-        <w:rPr>
-          <w:sz w:val="28"/>
-          <w:szCs w:val="28"/>
-        </w:rPr>
-        <w:t xml:space="preserve">This is the kind of junk Insight Maker </w:t>
-      </w:r>
-      <w:r>
-        <w:rPr>
-          <w:sz w:val="28"/>
-          <w:szCs w:val="28"/>
-        </w:rPr>
-        <w:t>is troubling us with right now.</w:t>
-      </w:r>
-    </w:p>
-    <w:p>
-      <w:pPr>
-        <w:jc w:val="center"/>
-      </w:pPr>
-    </w:p>
-    <w:p>
-      <w:pPr>
-        <w:jc w:val="center"/>
-      </w:pPr>
-      <w:r>
-        <w:rPr>
-          <w:noProof/>
-          <w:lang w:eastAsia="en-US"/>
-        </w:rPr>
-        <w:lastRenderedPageBreak/>
+      </w:pPr>
+      <w:r>
         <mc:AlternateContent>
           <mc:Choice Requires="wps">
             <w:drawing>
-              <wp:anchor distT="0" distB="0" distL="114300" distR="114300" simplePos="0" relativeHeight="251661312" behindDoc="0" locked="0" layoutInCell="1" allowOverlap="1" wp14:anchorId="6858424F" wp14:editId="1CF4BDDF">
+              <wp:anchor distT="0" distB="0" distL="114300" distR="114300" simplePos="0" relativeHeight="251673600" behindDoc="0" locked="0" layoutInCell="1" allowOverlap="1" wp14:anchorId="516E835C" wp14:editId="17B25011">
                 <wp:simplePos x="0" y="0"/>
                 <wp:positionH relativeFrom="column">
-                  <wp:posOffset>623889</wp:posOffset>
+                  <wp:posOffset>1352550</wp:posOffset>
                 </wp:positionH>
                 <wp:positionV relativeFrom="paragraph">
-                  <wp:posOffset>1713547</wp:posOffset>
+                  <wp:posOffset>1333500</wp:posOffset>
                 </wp:positionV>
-                <wp:extent cx="1809750" cy="257175"/>
-                <wp:effectExtent l="0" t="4763" r="14288" b="14287"/>
+                <wp:extent cx="1927655" cy="261610"/>
+                <wp:effectExtent l="0" t="0" r="0" b="0"/>
                 <wp:wrapNone/>
-                <wp:docPr id="6" name="Text Box 6"/>
+                <wp:docPr id="29" name="TextBox 4"/>
                 <wp:cNvGraphicFramePr/>
                 <a:graphic xmlns:a="http://schemas.openxmlformats.org/drawingml/2006/main">
                   <a:graphicData uri="http://schemas.microsoft.com/office/word/2010/wordprocessingShape">
                     <wps:wsp>
                       <wps:cNvSpPr txBox="1"/>
                       <wps:spPr>
-                        <a:xfrm rot="16200000">
+                        <a:xfrm>
                           <a:off x="0" y="0"/>
-                          <a:ext cx="1809750" cy="257175"/>
+                          <a:ext cx="1927655" cy="261610"/>
                         </a:xfrm>
                         <a:prstGeom prst="rect">
                           <a:avLst/>
                         </a:prstGeom>
-                        <a:solidFill>
-                          <a:schemeClr val="lt1"/>
-                        </a:solidFill>
-                        <a:ln w="6350">
-                          <a:solidFill>
-                            <a:schemeClr val="bg1"/>
-                          </a:solidFill>
-                        </a:ln>
-                        <a:effectLst/>
+                        <a:noFill/>
                       </wps:spPr>
-                      <wps:style>
-                        <a:lnRef idx="0">
-                          <a:schemeClr val="accent1"/>
-                        </a:lnRef>
-                        <a:fillRef idx="0">
-                          <a:schemeClr val="accent1"/>
-                        </a:fillRef>
-                        <a:effectRef idx="0">
-                          <a:schemeClr val="accent1"/>
-                        </a:effectRef>
-                        <a:fontRef idx="minor">
-                          <a:schemeClr val="dk1"/>
-                        </a:fontRef>
-                      </wps:style>
                       <wps:txbx>
                         <w:txbxContent>
                           <w:p>
                             <w:pPr>
+                              <w:pStyle w:val="NormalWeb"/>
+                              <w:spacing w:before="0" w:beforeAutospacing="0" w:after="0" w:afterAutospacing="0"/>
                               <w:jc w:val="center"/>
+                              <w:rPr>
+                                <w:rFonts w:ascii="Calibri" w:hAnsi="Calibri"/>
+                              </w:rPr>
                             </w:pPr>
                             <w:r>
-                              <w:t>Power</w:t>
-                            </w:r>
-                            <w:r>
-                              <w:t xml:space="preserve"> Output (We)</w:t>
+                              <w:rPr>
+                                <w:rFonts w:ascii="Calibri" w:hAnsi="Calibri" w:cstheme="minorBidi"/>
+                                <w:color w:val="000000" w:themeColor="text1"/>
+                                <w:kern w:val="24"/>
+                                <w:sz w:val="22"/>
+                                <w:szCs w:val="22"/>
+                              </w:rPr>
+                              <w:t>Power Threshold = 100W</w:t>
                             </w:r>
                           </w:p>
                         </w:txbxContent>
                       </wps:txbx>
-                      <wps:bodyPr rot="0" spcFirstLastPara="0" vertOverflow="overflow" horzOverflow="overflow" vert="horz" wrap="square" lIns="91440" tIns="45720" rIns="91440" bIns="45720" numCol="1" spcCol="0" rtlCol="0" fromWordArt="0" anchor="t" anchorCtr="0" forceAA="0" compatLnSpc="1">
-                        <a:prstTxWarp prst="textNoShape">
-                          <a:avLst/>
-                        </a:prstTxWarp>
-                        <a:noAutofit/>
+                      <wps:bodyPr wrap="square" rtlCol="0">
+                        <a:spAutoFit/>
                       </wps:bodyPr>
                     </wps:wsp>
                   </a:graphicData>
                 </a:graphic>
-                <wp14:sizeRelV relativeFrom="margin">
-                  <wp14:pctHeight>0</wp14:pctHeight>
-                </wp14:sizeRelV>
               </wp:anchor>
             </w:drawing>
           </mc:Choice>
           <mc:Fallback>
             <w:pict>
-              <v:shapetype w14:anchorId="6858424F" id="_x0000_t202" coordsize="21600,21600" o:spt="202" path="m,l,21600r21600,l21600,xe">
+              <v:shapetype w14:anchorId="516E835C" id="_x0000_t202" coordsize="21600,21600" o:spt="202" path="m,l,21600r21600,l21600,xe">
                 <v:stroke joinstyle="miter"/>
                 <v:path gradientshapeok="t" o:connecttype="rect"/>
               </v:shapetype>
-              <v:shape id="Text Box 6" o:spid="_x0000_s1026" type="#_x0000_t202" style="position:absolute;left:0;text-align:left;margin-left:49.15pt;margin-top:134.9pt;width:142.5pt;height:20.25pt;rotation:-90;z-index:251661312;visibility:visible;mso-wrap-style:square;mso-height-percent:0;mso-wrap-distance-left:9pt;mso-wrap-distance-top:0;mso-wrap-distance-right:9pt;mso-wrap-distance-bottom:0;mso-position-horizontal:absolute;mso-position-horizontal-relative:text;mso-position-vertical:absolute;mso-position-vertical-relative:text;mso-height-percent:0;mso-height-relative:margin;v-text-anchor:top" o:gfxdata="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" fillcolor="white [3201]" strokecolor="white [3212]" strokeweight=".5pt">
-                <v:textbox>
+              <v:shape id="TextBox 4" o:spid="_x0000_s1026" type="#_x0000_t202" style="position:absolute;left:0;text-align:left;margin-left:106.5pt;margin-top:105pt;width:151.8pt;height:20.6pt;z-index:251673600;visibility:visible;mso-wrap-style:square;mso-wrap-distance-left:9pt;mso-wrap-distance-top:0;mso-wrap-distance-right:9pt;mso-wrap-distance-bottom:0;mso-position-horizontal:absolute;mso-position-horizontal-relative:text;mso-position-vertical:absolute;mso-position-vertical-relative:text;v-text-anchor:top" o:gfxdata="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" filled="f" stroked="f">
+                <v:textbox style="mso-fit-shape-to-text:t">
                   <w:txbxContent>
                     <w:p>
                       <w:pPr>
+                        <w:pStyle w:val="NormalWeb"/>
+                        <w:spacing w:before="0" w:beforeAutospacing="0" w:after="0" w:afterAutospacing="0"/>
                         <w:jc w:val="center"/>
+                        <w:rPr>
+                          <w:rFonts w:ascii="Calibri" w:hAnsi="Calibri"/>
+                        </w:rPr>
                       </w:pPr>
                       <w:r>
-                        <w:t>Power</w:t>
-                      </w:r>
-                      <w:r>
-                        <w:t xml:space="preserve"> Output (We)</w:t>
+                        <w:rPr>
+                          <w:rFonts w:ascii="Calibri" w:hAnsi="Calibri" w:cstheme="minorBidi"/>
+                          <w:color w:val="000000" w:themeColor="text1"/>
+                          <w:kern w:val="24"/>
+                          <w:sz w:val="22"/>
+                          <w:szCs w:val="22"/>
+                        </w:rPr>
+                        <w:t>Power Threshold = 100W</w:t>
                       </w:r>
                     </w:p>
                   </w:txbxContent>
@@ -1309,329 +1417,11 @@
           <w:noProof/>
           <w:lang w:eastAsia="en-US"/>
         </w:rPr>
-        <mc:AlternateContent>
-          <mc:Choice Requires="wps">
-            <w:drawing>
-              <wp:anchor distT="0" distB="0" distL="114300" distR="114300" simplePos="0" relativeHeight="251664384" behindDoc="0" locked="0" layoutInCell="1" allowOverlap="1" wp14:anchorId="41C5E729" wp14:editId="6041E383">
-                <wp:simplePos x="0" y="0"/>
-                <wp:positionH relativeFrom="column">
-                  <wp:posOffset>1895476</wp:posOffset>
-                </wp:positionH>
-                <wp:positionV relativeFrom="paragraph">
-                  <wp:posOffset>2219961</wp:posOffset>
-                </wp:positionV>
-                <wp:extent cx="2419350" cy="0"/>
-                <wp:effectExtent l="0" t="0" r="19050" b="19050"/>
-                <wp:wrapNone/>
-                <wp:docPr id="9" name="Straight Connector 9"/>
-                <wp:cNvGraphicFramePr/>
-                <a:graphic xmlns:a="http://schemas.openxmlformats.org/drawingml/2006/main">
-                  <a:graphicData uri="http://schemas.microsoft.com/office/word/2010/wordprocessingShape">
-                    <wps:wsp>
-                      <wps:cNvCnPr/>
-                      <wps:spPr>
-                        <a:xfrm>
-                          <a:off x="0" y="0"/>
-                          <a:ext cx="2419350" cy="0"/>
-                        </a:xfrm>
-                        <a:prstGeom prst="line">
-                          <a:avLst/>
-                        </a:prstGeom>
-                      </wps:spPr>
-                      <wps:style>
-                        <a:lnRef idx="1">
-                          <a:schemeClr val="accent1"/>
-                        </a:lnRef>
-                        <a:fillRef idx="0">
-                          <a:schemeClr val="accent1"/>
-                        </a:fillRef>
-                        <a:effectRef idx="0">
-                          <a:schemeClr val="accent1"/>
-                        </a:effectRef>
-                        <a:fontRef idx="minor">
-                          <a:schemeClr val="tx1"/>
-                        </a:fontRef>
-                      </wps:style>
-                      <wps:bodyPr/>
-                    </wps:wsp>
-                  </a:graphicData>
-                </a:graphic>
-                <wp14:sizeRelH relativeFrom="margin">
-                  <wp14:pctWidth>0</wp14:pctWidth>
-                </wp14:sizeRelH>
-                <wp14:sizeRelV relativeFrom="margin">
-                  <wp14:pctHeight>0</wp14:pctHeight>
-                </wp14:sizeRelV>
-              </wp:anchor>
-            </w:drawing>
-          </mc:Choice>
-          <mc:Fallback>
-            <w:pict>
-              <v:line w14:anchorId="6A7AA2A6" id="Straight Connector 9" o:spid="_x0000_s1026" style="position:absolute;z-index:251664384;visibility:visible;mso-wrap-style:square;mso-width-percent:0;mso-height-percent:0;mso-wrap-distance-left:9pt;mso-wrap-distance-top:0;mso-wrap-distance-right:9pt;mso-wrap-distance-bottom:0;mso-position-horizontal:absolute;mso-position-horizontal-relative:text;mso-position-vertical:absolute;mso-position-vertical-relative:text;mso-width-percent:0;mso-height-percent:0;mso-width-relative:margin;mso-height-relative:margin" from="149.25pt,174.8pt" to="339.75pt,174.8pt" o:gfxdata="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" strokecolor="#1cade4 [3204]" strokeweight=".5pt">
-                <v:stroke joinstyle="miter"/>
-              </v:line>
-            </w:pict>
-          </mc:Fallback>
-        </mc:AlternateContent>
-      </w:r>
-      <w:r>
-        <w:rPr>
-          <w:noProof/>
-          <w:lang w:eastAsia="en-US"/>
-        </w:rPr>
-        <mc:AlternateContent>
-          <mc:Choice Requires="wps">
-            <w:drawing>
-              <wp:anchor distT="0" distB="0" distL="114300" distR="114300" simplePos="0" relativeHeight="251663360" behindDoc="0" locked="0" layoutInCell="1" allowOverlap="1" wp14:anchorId="5AC20DB4" wp14:editId="6194888E">
-                <wp:simplePos x="0" y="0"/>
-                <wp:positionH relativeFrom="column">
-                  <wp:posOffset>2190115</wp:posOffset>
-                </wp:positionH>
-                <wp:positionV relativeFrom="paragraph">
-                  <wp:posOffset>3155950</wp:posOffset>
-                </wp:positionV>
-                <wp:extent cx="1809750" cy="257175"/>
-                <wp:effectExtent l="0" t="0" r="19050" b="28575"/>
-                <wp:wrapNone/>
-                <wp:docPr id="7" name="Text Box 7"/>
-                <wp:cNvGraphicFramePr/>
-                <a:graphic xmlns:a="http://schemas.openxmlformats.org/drawingml/2006/main">
-                  <a:graphicData uri="http://schemas.microsoft.com/office/word/2010/wordprocessingShape">
-                    <wps:wsp>
-                      <wps:cNvSpPr txBox="1"/>
-                      <wps:spPr>
-                        <a:xfrm>
-                          <a:off x="0" y="0"/>
-                          <a:ext cx="1809750" cy="257175"/>
-                        </a:xfrm>
-                        <a:prstGeom prst="rect">
-                          <a:avLst/>
-                        </a:prstGeom>
-                        <a:solidFill>
-                          <a:schemeClr val="lt1"/>
-                        </a:solidFill>
-                        <a:ln w="6350">
-                          <a:solidFill>
-                            <a:schemeClr val="bg1"/>
-                          </a:solidFill>
-                        </a:ln>
-                        <a:effectLst/>
-                      </wps:spPr>
-                      <wps:style>
-                        <a:lnRef idx="0">
-                          <a:schemeClr val="accent1"/>
-                        </a:lnRef>
-                        <a:fillRef idx="0">
-                          <a:schemeClr val="accent1"/>
-                        </a:fillRef>
-                        <a:effectRef idx="0">
-                          <a:schemeClr val="accent1"/>
-                        </a:effectRef>
-                        <a:fontRef idx="minor">
-                          <a:schemeClr val="dk1"/>
-                        </a:fontRef>
-                      </wps:style>
-                      <wps:txbx>
-                        <w:txbxContent>
-                          <w:p>
-                            <w:pPr>
-                              <w:jc w:val="center"/>
-                            </w:pPr>
-                            <w:r>
-                              <w:t>Power Output (We)</w:t>
-                            </w:r>
-                          </w:p>
-                        </w:txbxContent>
-                      </wps:txbx>
-                      <wps:bodyPr rot="0" spcFirstLastPara="0" vertOverflow="overflow" horzOverflow="overflow" vert="horz" wrap="square" lIns="91440" tIns="45720" rIns="91440" bIns="45720" numCol="1" spcCol="0" rtlCol="0" fromWordArt="0" anchor="t" anchorCtr="0" forceAA="0" compatLnSpc="1">
-                        <a:prstTxWarp prst="textNoShape">
-                          <a:avLst/>
-                        </a:prstTxWarp>
-                        <a:noAutofit/>
-                      </wps:bodyPr>
-                    </wps:wsp>
-                  </a:graphicData>
-                </a:graphic>
-                <wp14:sizeRelV relativeFrom="margin">
-                  <wp14:pctHeight>0</wp14:pctHeight>
-                </wp14:sizeRelV>
-              </wp:anchor>
-            </w:drawing>
-          </mc:Choice>
-          <mc:Fallback>
-            <w:pict>
-              <v:shape w14:anchorId="5AC20DB4" id="Text Box 7" o:spid="_x0000_s1027" type="#_x0000_t202" style="position:absolute;left:0;text-align:left;margin-left:172.45pt;margin-top:248.5pt;width:142.5pt;height:20.25pt;z-index:251663360;visibility:visible;mso-wrap-style:square;mso-height-percent:0;mso-wrap-distance-left:9pt;mso-wrap-distance-top:0;mso-wrap-distance-right:9pt;mso-wrap-distance-bottom:0;mso-position-horizontal:absolute;mso-position-horizontal-relative:text;mso-position-vertical:absolute;mso-position-vertical-relative:text;mso-height-percent:0;mso-height-relative:margin;v-text-anchor:top" o:gfxdata="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" fillcolor="white [3201]" strokecolor="white [3212]" strokeweight=".5pt">
-                <v:textbox>
-                  <w:txbxContent>
-                    <w:p>
-                      <w:pPr>
-                        <w:jc w:val="center"/>
-                      </w:pPr>
-                      <w:r>
-                        <w:t>Power Output (We)</w:t>
-                      </w:r>
-                    </w:p>
-                  </w:txbxContent>
-                </v:textbox>
-              </v:shape>
-            </w:pict>
-          </mc:Fallback>
-        </mc:AlternateContent>
-      </w:r>
-      <w:r>
-        <w:rPr>
-          <w:noProof/>
-          <w:lang w:eastAsia="en-US"/>
-        </w:rPr>
-        <mc:AlternateContent>
-          <mc:Choice Requires="wps">
-            <w:drawing>
-              <wp:anchor distT="0" distB="0" distL="114300" distR="114300" simplePos="0" relativeHeight="251659264" behindDoc="0" locked="0" layoutInCell="1" allowOverlap="1" wp14:anchorId="46F1274B" wp14:editId="2C7D3101">
-                <wp:simplePos x="0" y="0"/>
-                <wp:positionH relativeFrom="column">
-                  <wp:posOffset>2219325</wp:posOffset>
-                </wp:positionH>
-                <wp:positionV relativeFrom="paragraph">
-                  <wp:posOffset>251460</wp:posOffset>
-                </wp:positionV>
-                <wp:extent cx="1809750" cy="552450"/>
-                <wp:effectExtent l="0" t="0" r="19050" b="19050"/>
-                <wp:wrapNone/>
-                <wp:docPr id="4" name="Text Box 4"/>
-                <wp:cNvGraphicFramePr/>
-                <a:graphic xmlns:a="http://schemas.openxmlformats.org/drawingml/2006/main">
-                  <a:graphicData uri="http://schemas.microsoft.com/office/word/2010/wordprocessingShape">
-                    <wps:wsp>
-                      <wps:cNvSpPr txBox="1"/>
-                      <wps:spPr>
-                        <a:xfrm>
-                          <a:off x="0" y="0"/>
-                          <a:ext cx="1809750" cy="552450"/>
-                        </a:xfrm>
-                        <a:prstGeom prst="rect">
-                          <a:avLst/>
-                        </a:prstGeom>
-                        <a:solidFill>
-                          <a:schemeClr val="lt1"/>
-                        </a:solidFill>
-                        <a:ln w="6350">
-                          <a:solidFill>
-                            <a:schemeClr val="bg1"/>
-                          </a:solidFill>
-                        </a:ln>
-                        <a:effectLst/>
-                      </wps:spPr>
-                      <wps:style>
-                        <a:lnRef idx="0">
-                          <a:schemeClr val="accent1"/>
-                        </a:lnRef>
-                        <a:fillRef idx="0">
-                          <a:schemeClr val="accent1"/>
-                        </a:fillRef>
-                        <a:effectRef idx="0">
-                          <a:schemeClr val="accent1"/>
-                        </a:effectRef>
-                        <a:fontRef idx="minor">
-                          <a:schemeClr val="dk1"/>
-                        </a:fontRef>
-                      </wps:style>
-                      <wps:txbx>
-                        <w:txbxContent>
-                          <w:p>
-                            <w:pPr>
-                              <w:jc w:val="center"/>
-                            </w:pPr>
-                            <w:r>
-                              <w:t xml:space="preserve">Power Output over Time, 4.8 </w:t>
-                            </w:r>
-                            <w:proofErr w:type="gramStart"/>
-                            <w:r>
-                              <w:t>kg</w:t>
-                            </w:r>
-                            <w:r>
-                              <w:t xml:space="preserve"> </w:t>
-                            </w:r>
-                            <w:r>
-                              <w:t xml:space="preserve"> </w:t>
-                            </w:r>
-                            <w:r>
-                              <w:rPr>
-                                <w:vertAlign w:val="superscript"/>
-                              </w:rPr>
-                              <w:t>238</w:t>
-                            </w:r>
-                            <w:r>
-                              <w:t>PU</w:t>
-                            </w:r>
-                            <w:proofErr w:type="gramEnd"/>
-                          </w:p>
-                        </w:txbxContent>
-                      </wps:txbx>
-                      <wps:bodyPr rot="0" spcFirstLastPara="0" vertOverflow="overflow" horzOverflow="overflow" vert="horz" wrap="square" lIns="91440" tIns="45720" rIns="91440" bIns="45720" numCol="1" spcCol="0" rtlCol="0" fromWordArt="0" anchor="t" anchorCtr="0" forceAA="0" compatLnSpc="1">
-                        <a:prstTxWarp prst="textNoShape">
-                          <a:avLst/>
-                        </a:prstTxWarp>
-                        <a:noAutofit/>
-                      </wps:bodyPr>
-                    </wps:wsp>
-                  </a:graphicData>
-                </a:graphic>
-                <wp14:sizeRelV relativeFrom="margin">
-                  <wp14:pctHeight>0</wp14:pctHeight>
-                </wp14:sizeRelV>
-              </wp:anchor>
-            </w:drawing>
-          </mc:Choice>
-          <mc:Fallback>
-            <w:pict>
-              <v:shape w14:anchorId="46F1274B" id="Text Box 4" o:spid="_x0000_s1028" type="#_x0000_t202" style="position:absolute;left:0;text-align:left;margin-left:174.75pt;margin-top:19.8pt;width:142.5pt;height:43.5pt;z-index:251659264;visibility:visible;mso-wrap-style:square;mso-height-percent:0;mso-wrap-distance-left:9pt;mso-wrap-distance-top:0;mso-wrap-distance-right:9pt;mso-wrap-distance-bottom:0;mso-position-horizontal:absolute;mso-position-horizontal-relative:text;mso-position-vertical:absolute;mso-position-vertical-relative:text;mso-height-percent:0;mso-height-relative:margin;v-text-anchor:top" o:gfxdata="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" fillcolor="white [3201]" strokecolor="white [3212]" strokeweight=".5pt">
-                <v:textbox>
-                  <w:txbxContent>
-                    <w:p>
-                      <w:pPr>
-                        <w:jc w:val="center"/>
-                      </w:pPr>
-                      <w:r>
-                        <w:t xml:space="preserve">Power Output over Time, 4.8 </w:t>
-                      </w:r>
-                      <w:proofErr w:type="gramStart"/>
-                      <w:r>
-                        <w:t>kg</w:t>
-                      </w:r>
-                      <w:r>
-                        <w:t xml:space="preserve"> </w:t>
-                      </w:r>
-                      <w:r>
-                        <w:t xml:space="preserve"> </w:t>
-                      </w:r>
-                      <w:r>
-                        <w:rPr>
-                          <w:vertAlign w:val="superscript"/>
-                        </w:rPr>
-                        <w:t>238</w:t>
-                      </w:r>
-                      <w:r>
-                        <w:t>PU</w:t>
-                      </w:r>
-                      <w:proofErr w:type="gramEnd"/>
-                    </w:p>
-                  </w:txbxContent>
-                </v:textbox>
-              </v:shape>
-            </w:pict>
-          </mc:Fallback>
-        </mc:AlternateContent>
-      </w:r>
-      <w:r>
-        <w:rPr>
-          <w:noProof/>
-          <w:lang w:eastAsia="en-US"/>
-        </w:rPr>
         <w:drawing>
-          <wp:inline distT="0" distB="0" distL="0" distR="0" wp14:anchorId="59CDB526" wp14:editId="43AB5F13">
-            <wp:extent cx="3267075" cy="3474143"/>
+          <wp:inline distT="0" distB="0" distL="0" distR="0" wp14:anchorId="2CF6763B">
+            <wp:extent cx="3963035" cy="2974975"/>
             <wp:effectExtent l="0" t="0" r="0" b="0"/>
-            <wp:docPr id="3" name="Picture 3" descr="http://www.moltensalt.org/references/static/home.earthlink.net/bhoglund/images/cs_137_decay_graph.gif"/>
+            <wp:docPr id="28" name="Picture 28"/>
             <wp:cNvGraphicFramePr>
               <a:graphicFrameLocks xmlns:a="http://schemas.openxmlformats.org/drawingml/2006/main" noChangeAspect="1"/>
             </wp:cNvGraphicFramePr>
@@ -1639,13 +1429,13 @@
               <a:graphicData uri="http://schemas.openxmlformats.org/drawingml/2006/picture">
                 <pic:pic xmlns:pic="http://schemas.openxmlformats.org/drawingml/2006/picture">
                   <pic:nvPicPr>
-                    <pic:cNvPr id="0" name="Picture 3" descr="http://www.moltensalt.org/references/static/home.earthlink.net/bhoglund/images/cs_137_decay_graph.gif"/>
+                    <pic:cNvPr id="0" name="Picture 2"/>
                     <pic:cNvPicPr>
                       <a:picLocks noChangeAspect="1" noChangeArrowheads="1"/>
                     </pic:cNvPicPr>
                   </pic:nvPicPr>
                   <pic:blipFill>
-                    <a:blip r:embed="rId12">
+                    <a:blip r:embed="rId11">
                       <a:extLst>
                         <a:ext uri="{28A0092B-C50C-407E-A947-70E740481C1C}">
                           <a14:useLocalDpi xmlns:a14="http://schemas.microsoft.com/office/drawing/2010/main" val="0"/>
@@ -1660,15 +1450,12 @@
                   <pic:spPr bwMode="auto">
                     <a:xfrm>
                       <a:off x="0" y="0"/>
-                      <a:ext cx="3270155" cy="3477418"/>
+                      <a:ext cx="3963035" cy="2974975"/>
                     </a:xfrm>
                     <a:prstGeom prst="rect">
                       <a:avLst/>
                     </a:prstGeom>
                     <a:noFill/>
-                    <a:ln>
-                      <a:noFill/>
-                    </a:ln>
                   </pic:spPr>
                 </pic:pic>
               </a:graphicData>
@@ -1679,158 +1466,134 @@
     </w:p>
     <w:p>
       <w:pPr>
+        <w:rPr>
+          <w:sz w:val="28"/>
+          <w:szCs w:val="28"/>
+        </w:rPr>
+      </w:pPr>
+      <w:r>
+        <w:rPr>
+          <w:sz w:val="28"/>
+          <w:szCs w:val="28"/>
+        </w:rPr>
+        <w:t>The above image shows time series results of one call to our simulation function, which plots the electrical power output of the RTG over time until it reach</w:t>
+      </w:r>
+      <w:r>
+        <w:rPr>
+          <w:sz w:val="28"/>
+          <w:szCs w:val="28"/>
+        </w:rPr>
+        <w:t>es the specified threshold. This</w:t>
+      </w:r>
+      <w:r>
+        <w:rPr>
+          <w:sz w:val="28"/>
+          <w:szCs w:val="28"/>
+        </w:rPr>
+        <w:t xml:space="preserve"> simulat</w:t>
+      </w:r>
+      <w:r>
+        <w:rPr>
+          <w:sz w:val="28"/>
+          <w:szCs w:val="28"/>
+        </w:rPr>
+        <w:t>ion is called with 4.8 kg of plutonium and a power threshold of 100W.</w:t>
+      </w:r>
+    </w:p>
+    <w:p>
+      <w:pPr>
+        <w:rPr>
+          <w:sz w:val="28"/>
+          <w:szCs w:val="28"/>
+        </w:rPr>
+      </w:pPr>
+    </w:p>
+    <w:p>
+      <w:pPr>
+        <w:rPr>
+          <w:sz w:val="28"/>
+          <w:szCs w:val="28"/>
+        </w:rPr>
+      </w:pPr>
+    </w:p>
+    <w:p>
+      <w:pPr>
+        <w:rPr>
+          <w:sz w:val="28"/>
+          <w:szCs w:val="28"/>
+        </w:rPr>
+      </w:pPr>
+    </w:p>
+    <w:p>
+      <w:pPr>
+        <w:rPr>
+          <w:sz w:val="28"/>
+          <w:szCs w:val="28"/>
+        </w:rPr>
+      </w:pPr>
+    </w:p>
+    <w:p>
+      <w:pPr>
+        <w:rPr>
+          <w:sz w:val="28"/>
+          <w:szCs w:val="28"/>
+        </w:rPr>
+      </w:pPr>
+    </w:p>
+    <w:p>
+      <w:pPr>
+        <w:pStyle w:val="Heading1"/>
+      </w:pPr>
+      <w:r>
+        <w:lastRenderedPageBreak/>
+        <w:t>Our Failures</w:t>
+      </w:r>
+      <w:r>
+        <w:t>, and What We Learned</w:t>
+      </w:r>
+    </w:p>
+    <w:p>
+      <w:pPr>
+        <w:rPr>
+          <w:sz w:val="28"/>
+        </w:rPr>
+      </w:pPr>
+      <w:r>
+        <w:rPr>
+          <w:sz w:val="28"/>
+        </w:rPr>
+        <w:t>We ran into a wide array of issues with our modeling and simulation of the physical world</w:t>
+      </w:r>
+      <w:r>
+        <w:rPr>
+          <w:rStyle w:val="FootnoteReference"/>
+          <w:sz w:val="28"/>
+        </w:rPr>
+        <w:footnoteReference w:id="3"/>
+      </w:r>
+      <w:r>
+        <w:rPr>
+          <w:sz w:val="28"/>
+        </w:rPr>
+        <w:t>. At first, we ran into a wide variety of problems with Insight Maker, a particularly confounding example of which can be found in the figure below.</w:t>
+      </w:r>
+    </w:p>
+    <w:p>
+      <w:pPr>
         <w:jc w:val="center"/>
         <w:rPr>
           <w:sz w:val="28"/>
-          <w:szCs w:val="28"/>
-        </w:rPr>
-      </w:pPr>
-      <w:r>
-        <w:rPr>
-          <w:sz w:val="28"/>
-          <w:szCs w:val="28"/>
-        </w:rPr>
-        <w:t>This figure would ideally show the model’s output power compared to the specified minimum power threshold (in blue).</w:t>
-      </w:r>
-    </w:p>
-    <w:p>
-      <w:pPr>
-        <w:rPr>
-          <w:sz w:val="28"/>
-          <w:szCs w:val="28"/>
-        </w:rPr>
-      </w:pPr>
-      <w:r>
-        <w:rPr>
-          <w:noProof/>
-          <w:lang w:eastAsia="en-US"/>
-        </w:rPr>
-        <mc:AlternateContent>
-          <mc:Choice Requires="wps">
-            <w:drawing>
-              <wp:anchor distT="0" distB="0" distL="114300" distR="114300" simplePos="0" relativeHeight="251666432" behindDoc="0" locked="0" layoutInCell="1" allowOverlap="1" wp14:anchorId="2AF01482" wp14:editId="574F84FC">
-                <wp:simplePos x="0" y="0"/>
-                <wp:positionH relativeFrom="margin">
-                  <wp:align>center</wp:align>
-                </wp:positionH>
-                <wp:positionV relativeFrom="paragraph">
-                  <wp:posOffset>59055</wp:posOffset>
-                </wp:positionV>
-                <wp:extent cx="1809750" cy="257175"/>
-                <wp:effectExtent l="0" t="0" r="19050" b="28575"/>
-                <wp:wrapNone/>
-                <wp:docPr id="11" name="Text Box 11"/>
-                <wp:cNvGraphicFramePr/>
-                <a:graphic xmlns:a="http://schemas.openxmlformats.org/drawingml/2006/main">
-                  <a:graphicData uri="http://schemas.microsoft.com/office/word/2010/wordprocessingShape">
-                    <wps:wsp>
-                      <wps:cNvSpPr txBox="1"/>
-                      <wps:spPr>
-                        <a:xfrm>
-                          <a:off x="0" y="0"/>
-                          <a:ext cx="1809750" cy="257175"/>
-                        </a:xfrm>
-                        <a:prstGeom prst="rect">
-                          <a:avLst/>
-                        </a:prstGeom>
-                        <a:solidFill>
-                          <a:schemeClr val="lt1"/>
-                        </a:solidFill>
-                        <a:ln w="6350">
-                          <a:solidFill>
-                            <a:schemeClr val="bg1"/>
-                          </a:solidFill>
-                        </a:ln>
-                        <a:effectLst/>
-                      </wps:spPr>
-                      <wps:style>
-                        <a:lnRef idx="0">
-                          <a:schemeClr val="accent1"/>
-                        </a:lnRef>
-                        <a:fillRef idx="0">
-                          <a:schemeClr val="accent1"/>
-                        </a:fillRef>
-                        <a:effectRef idx="0">
-                          <a:schemeClr val="accent1"/>
-                        </a:effectRef>
-                        <a:fontRef idx="minor">
-                          <a:schemeClr val="dk1"/>
-                        </a:fontRef>
-                      </wps:style>
-                      <wps:txbx>
-                        <w:txbxContent>
-                          <w:p>
-                            <w:pPr>
-                              <w:jc w:val="center"/>
-                            </w:pPr>
-                            <w:r>
-                              <w:t>RTG Mass Relationship</w:t>
-                            </w:r>
-                          </w:p>
-                        </w:txbxContent>
-                      </wps:txbx>
-                      <wps:bodyPr rot="0" spcFirstLastPara="0" vertOverflow="overflow" horzOverflow="overflow" vert="horz" wrap="square" lIns="91440" tIns="45720" rIns="91440" bIns="45720" numCol="1" spcCol="0" rtlCol="0" fromWordArt="0" anchor="t" anchorCtr="0" forceAA="0" compatLnSpc="1">
-                        <a:prstTxWarp prst="textNoShape">
-                          <a:avLst/>
-                        </a:prstTxWarp>
-                        <a:noAutofit/>
-                      </wps:bodyPr>
-                    </wps:wsp>
-                  </a:graphicData>
-                </a:graphic>
-                <wp14:sizeRelV relativeFrom="margin">
-                  <wp14:pctHeight>0</wp14:pctHeight>
-                </wp14:sizeRelV>
-              </wp:anchor>
-            </w:drawing>
-          </mc:Choice>
-          <mc:Fallback>
-            <w:pict>
-              <v:shape w14:anchorId="2AF01482" id="Text Box 11" o:spid="_x0000_s1029" type="#_x0000_t202" style="position:absolute;margin-left:0;margin-top:4.65pt;width:142.5pt;height:20.25pt;z-index:251666432;visibility:visible;mso-wrap-style:square;mso-height-percent:0;mso-wrap-distance-left:9pt;mso-wrap-distance-top:0;mso-wrap-distance-right:9pt;mso-wrap-distance-bottom:0;mso-position-horizontal:center;mso-position-horizontal-relative:margin;mso-position-vertical:absolute;mso-position-vertical-relative:text;mso-height-percent:0;mso-height-relative:margin;v-text-anchor:top" o:gfxdata="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" fillcolor="white [3201]" strokecolor="white [3212]" strokeweight=".5pt">
-                <v:textbox>
-                  <w:txbxContent>
-                    <w:p>
-                      <w:pPr>
-                        <w:jc w:val="center"/>
-                      </w:pPr>
-                      <w:r>
-                        <w:t>RTG Mass Relationship</w:t>
-                      </w:r>
-                    </w:p>
-                  </w:txbxContent>
-                </v:textbox>
-                <w10:wrap anchorx="margin"/>
-              </v:shape>
-            </w:pict>
-          </mc:Fallback>
-        </mc:AlternateContent>
-      </w:r>
-    </w:p>
-    <w:p>
-      <w:pPr>
-        <w:rPr>
-          <w:sz w:val="28"/>
-          <w:szCs w:val="28"/>
-        </w:rPr>
-      </w:pPr>
-      <w:r>
-        <w:rPr>
-          <w:noProof/>
-          <w:lang w:eastAsia="en-US"/>
+        </w:rPr>
+      </w:pPr>
+      <w:r>
+        <w:rPr>
+          <w:sz w:val="28"/>
         </w:rPr>
         <w:drawing>
-          <wp:anchor distT="0" distB="0" distL="114300" distR="114300" simplePos="0" relativeHeight="251667456" behindDoc="0" locked="0" layoutInCell="1" allowOverlap="1" wp14:anchorId="08A504C9" wp14:editId="3DB5381C">
-            <wp:simplePos x="0" y="0"/>
-            <wp:positionH relativeFrom="margin">
-              <wp:align>center</wp:align>
-            </wp:positionH>
-            <wp:positionV relativeFrom="paragraph">
-              <wp:posOffset>7620</wp:posOffset>
-            </wp:positionV>
-            <wp:extent cx="2381250" cy="2286000"/>
-            <wp:effectExtent l="0" t="0" r="0" b="0"/>
-            <wp:wrapNone/>
-            <wp:docPr id="12" name="Picture 12" descr="http://i.stack.imgur.com/yIu7N.jpg"/>
+          <wp:inline distT="0" distB="0" distL="0" distR="0" wp14:anchorId="412A5424" wp14:editId="0FEAB00A">
+            <wp:extent cx="3419475" cy="1524000"/>
+            <wp:effectExtent l="0" t="0" r="9525" b="0"/>
+            <wp:docPr id="6" name="Picture 5"/>
             <wp:cNvGraphicFramePr>
               <a:graphicFrameLocks xmlns:a="http://schemas.openxmlformats.org/drawingml/2006/main" noChangeAspect="1"/>
             </wp:cNvGraphicFramePr>
@@ -1838,9 +1601,236 @@
               <a:graphicData uri="http://schemas.openxmlformats.org/drawingml/2006/picture">
                 <pic:pic xmlns:pic="http://schemas.openxmlformats.org/drawingml/2006/picture">
                   <pic:nvPicPr>
-                    <pic:cNvPr id="0" name="Picture 12" descr="http://i.stack.imgur.com/yIu7N.jpg"/>
+                    <pic:cNvPr id="6" name="Picture 5"/>
                     <pic:cNvPicPr>
-                      <a:picLocks noChangeAspect="1" noChangeArrowheads="1"/>
+                      <a:picLocks noChangeAspect="1"/>
+                    </pic:cNvPicPr>
+                  </pic:nvPicPr>
+                  <pic:blipFill rotWithShape="1">
+                    <a:blip r:embed="rId12" cstate="print">
+                      <a:extLst>
+                        <a:ext uri="{28A0092B-C50C-407E-A947-70E740481C1C}">
+                          <a14:useLocalDpi xmlns:a14="http://schemas.microsoft.com/office/drawing/2010/main" val="0"/>
+                        </a:ext>
+                      </a:extLst>
+                    </a:blip>
+                    <a:srcRect l="16318" t="11990" r="5570" b="26119"/>
+                    <a:stretch/>
+                  </pic:blipFill>
+                  <pic:spPr bwMode="auto">
+                    <a:xfrm>
+                      <a:off x="0" y="0"/>
+                      <a:ext cx="3420418" cy="1524420"/>
+                    </a:xfrm>
+                    <a:prstGeom prst="rect">
+                      <a:avLst/>
+                    </a:prstGeom>
+                    <a:ln>
+                      <a:noFill/>
+                    </a:ln>
+                    <a:extLst>
+                      <a:ext uri="{53640926-AAD7-44D8-BBD7-CCE9431645EC}">
+                        <a14:shadowObscured xmlns:a14="http://schemas.microsoft.com/office/drawing/2010/main"/>
+                      </a:ext>
+                    </a:extLst>
+                  </pic:spPr>
+                </pic:pic>
+              </a:graphicData>
+            </a:graphic>
+          </wp:inline>
+        </w:drawing>
+      </w:r>
+    </w:p>
+    <w:p>
+      <w:pPr>
+        <w:rPr>
+          <w:sz w:val="28"/>
+        </w:rPr>
+      </w:pPr>
+      <w:r>
+        <w:rPr>
+          <w:sz w:val="28"/>
+        </w:rPr>
+        <w:t xml:space="preserve">After we had thus abandoned Insight Maker there was an iteration of our model where the temperature of the RTG would, </w:t>
+      </w:r>
+      <w:r>
+        <w:rPr>
+          <w:sz w:val="28"/>
+        </w:rPr>
+        <w:t>over the course of three thousand</w:t>
+      </w:r>
+      <w:r>
+        <w:rPr>
+          <w:sz w:val="28"/>
+        </w:rPr>
+        <w:t xml:space="preserve">ths of a second, plummet to -4 * </w:t>
+      </w:r>
+      <w:proofErr w:type="gramStart"/>
+      <w:r>
+        <w:rPr>
+          <w:sz w:val="28"/>
+        </w:rPr>
+        <w:t>10</w:t>
+      </w:r>
+      <w:r>
+        <w:rPr>
+          <w:sz w:val="28"/>
+          <w:vertAlign w:val="superscript"/>
+        </w:rPr>
+        <w:t>90</w:t>
+      </w:r>
+      <w:r>
+        <w:rPr>
+          <w:sz w:val="28"/>
+          <w:vertAlign w:val="superscript"/>
+        </w:rPr>
+        <w:t xml:space="preserve"> </w:t>
+      </w:r>
+      <w:r>
+        <w:rPr>
+          <w:sz w:val="28"/>
+        </w:rPr>
+        <w:t xml:space="preserve"> Kelvin</w:t>
+      </w:r>
+      <w:proofErr w:type="gramEnd"/>
+      <w:r>
+        <w:rPr>
+          <w:sz w:val="28"/>
+        </w:rPr>
+        <w:t xml:space="preserve">, and then onwards to negative infinity. This was a recurring issue we faced until we resolved it with help from about three ninjas, multiple classmates and </w:t>
+      </w:r>
+      <w:proofErr w:type="gramStart"/>
+      <w:r>
+        <w:rPr>
+          <w:sz w:val="28"/>
+        </w:rPr>
+        <w:t xml:space="preserve">Mimi </w:t>
+      </w:r>
+      <w:proofErr w:type="gramEnd"/>
+      <w:r>
+        <w:rPr>
+          <w:rStyle w:val="FootnoteReference"/>
+          <w:sz w:val="28"/>
+        </w:rPr>
+        <w:footnoteReference w:id="4"/>
+      </w:r>
+      <w:r>
+        <w:rPr>
+          <w:sz w:val="28"/>
+        </w:rPr>
+        <w:t xml:space="preserve">. </w:t>
+      </w:r>
+    </w:p>
+    <w:p>
+      <w:pPr>
+        <w:rPr>
+          <w:sz w:val="28"/>
+        </w:rPr>
+      </w:pPr>
+      <w:r>
+        <w:rPr>
+          <w:sz w:val="28"/>
+        </w:rPr>
+        <w:t>Once our simulation was behaving somewhat normally, we faced the daunting task of ode45 deciding that our equations were too stiff</w:t>
+      </w:r>
+      <w:r>
+        <w:rPr>
+          <w:rStyle w:val="FootnoteReference"/>
+          <w:sz w:val="28"/>
+        </w:rPr>
+        <w:footnoteReference w:id="5"/>
+      </w:r>
+      <w:r>
+        <w:rPr>
+          <w:sz w:val="28"/>
+        </w:rPr>
+        <w:t xml:space="preserve">. This was another major setback, but then we abandoned it for ode23s, which is designed to handle exactly </w:t>
+      </w:r>
+      <w:r>
+        <w:rPr>
+          <w:sz w:val="28"/>
+        </w:rPr>
+        <w:t>whatever stiffness actually is</w:t>
+      </w:r>
+      <w:r>
+        <w:rPr>
+          <w:sz w:val="28"/>
+        </w:rPr>
+        <w:t>.</w:t>
+      </w:r>
+    </w:p>
+    <w:p>
+      <w:pPr>
+        <w:rPr>
+          <w:sz w:val="28"/>
+        </w:rPr>
+      </w:pPr>
+      <w:r>
+        <w:rPr>
+          <w:sz w:val="28"/>
+        </w:rPr>
+        <w:t xml:space="preserve">At this point, we were faced with the even more terrifying prospect of making an ode23s end case dependent on the results of a flow, </w:t>
+      </w:r>
+      <w:r>
+        <w:rPr>
+          <w:i/>
+          <w:sz w:val="28"/>
+        </w:rPr>
+        <w:t>not a stock</w:t>
+      </w:r>
+      <w:r>
+        <w:rPr>
+          <w:sz w:val="28"/>
+        </w:rPr>
+        <w:t xml:space="preserve">.  We eventually made it work by abusing a convoluted output function and making some conservative estimates.  </w:t>
+      </w:r>
+    </w:p>
+    <w:p>
+      <w:pPr>
+        <w:rPr>
+          <w:sz w:val="28"/>
+        </w:rPr>
+      </w:pPr>
+      <w:r>
+        <w:rPr>
+          <w:sz w:val="28"/>
+        </w:rPr>
+        <w:t>Once we had surpassed that obstacle, we faced a completely bewildering error:</w:t>
+      </w:r>
+    </w:p>
+    <w:p>
+      <w:pPr>
+        <w:rPr>
+          <w:sz w:val="28"/>
+        </w:rPr>
+      </w:pPr>
+      <w:r>
+        <w:rPr>
+          <w:sz w:val="28"/>
+        </w:rPr>
+        <w:drawing>
+          <wp:anchor distT="0" distB="0" distL="114300" distR="114300" simplePos="0" relativeHeight="251674624" behindDoc="0" locked="0" layoutInCell="1" allowOverlap="1" wp14:anchorId="3D311BBE" wp14:editId="20020B89">
+            <wp:simplePos x="0" y="0"/>
+            <wp:positionH relativeFrom="column">
+              <wp:posOffset>2009775</wp:posOffset>
+            </wp:positionH>
+            <wp:positionV relativeFrom="paragraph">
+              <wp:posOffset>13335</wp:posOffset>
+            </wp:positionV>
+            <wp:extent cx="1533525" cy="638175"/>
+            <wp:effectExtent l="0" t="0" r="9525" b="9525"/>
+            <wp:wrapNone/>
+            <wp:docPr id="32" name="Picture 2"/>
+            <wp:cNvGraphicFramePr>
+              <a:graphicFrameLocks xmlns:a="http://schemas.openxmlformats.org/drawingml/2006/main" noChangeAspect="1"/>
+            </wp:cNvGraphicFramePr>
+            <a:graphic xmlns:a="http://schemas.openxmlformats.org/drawingml/2006/main">
+              <a:graphicData uri="http://schemas.openxmlformats.org/drawingml/2006/picture">
+                <pic:pic xmlns:pic="http://schemas.openxmlformats.org/drawingml/2006/picture">
+                  <pic:nvPicPr>
+                    <pic:cNvPr id="3" name="Picture 2"/>
+                    <pic:cNvPicPr>
+                      <a:picLocks noChangeAspect="1"/>
                     </pic:cNvPicPr>
                   </pic:nvPicPr>
                   <pic:blipFill rotWithShape="1">
@@ -1851,18 +1841,17 @@
                         </a:ext>
                       </a:extLst>
                     </a:blip>
-                    <a:srcRect l="4167" t="6714" r="55760" b="8472"/>
+                    <a:srcRect l="2424" t="26703" r="62093" b="33522"/>
                     <a:stretch/>
                   </pic:blipFill>
                   <pic:spPr bwMode="auto">
                     <a:xfrm>
                       <a:off x="0" y="0"/>
-                      <a:ext cx="2381250" cy="2286000"/>
+                      <a:ext cx="1533525" cy="638175"/>
                     </a:xfrm>
                     <a:prstGeom prst="rect">
                       <a:avLst/>
                     </a:prstGeom>
-                    <a:noFill/>
                     <a:ln>
                       <a:noFill/>
                     </a:ln>
@@ -1878,327 +1867,69 @@
           </wp:anchor>
         </w:drawing>
       </w:r>
-    </w:p>
-    <w:p>
-      <w:pPr>
-        <w:jc w:val="center"/>
-        <w:rPr>
-          <w:noProof/>
-          <w:lang w:eastAsia="en-US"/>
-        </w:rPr>
-      </w:pPr>
-    </w:p>
-    <w:p>
-      <w:pPr>
-        <w:jc w:val="center"/>
-        <w:rPr>
-          <w:sz w:val="28"/>
-          <w:szCs w:val="28"/>
-        </w:rPr>
-      </w:pPr>
-      <w:r>
-        <w:rPr>
-          <w:noProof/>
-          <w:lang w:eastAsia="en-US"/>
-        </w:rPr>
-        <mc:AlternateContent>
-          <mc:Choice Requires="wps">
-            <w:drawing>
-              <wp:anchor distT="0" distB="0" distL="114300" distR="114300" simplePos="0" relativeHeight="251669504" behindDoc="0" locked="0" layoutInCell="1" allowOverlap="1" wp14:anchorId="73DE0C96" wp14:editId="2895BBB9">
-                <wp:simplePos x="0" y="0"/>
-                <wp:positionH relativeFrom="margin">
-                  <wp:posOffset>2057400</wp:posOffset>
-                </wp:positionH>
-                <wp:positionV relativeFrom="paragraph">
-                  <wp:posOffset>1780540</wp:posOffset>
-                </wp:positionV>
-                <wp:extent cx="1809750" cy="257175"/>
-                <wp:effectExtent l="0" t="0" r="19050" b="28575"/>
-                <wp:wrapNone/>
-                <wp:docPr id="13" name="Text Box 13"/>
-                <wp:cNvGraphicFramePr/>
-                <a:graphic xmlns:a="http://schemas.openxmlformats.org/drawingml/2006/main">
-                  <a:graphicData uri="http://schemas.microsoft.com/office/word/2010/wordprocessingShape">
-                    <wps:wsp>
-                      <wps:cNvSpPr txBox="1"/>
-                      <wps:spPr>
-                        <a:xfrm>
-                          <a:off x="0" y="0"/>
-                          <a:ext cx="1809750" cy="257175"/>
-                        </a:xfrm>
-                        <a:prstGeom prst="rect">
-                          <a:avLst/>
-                        </a:prstGeom>
-                        <a:solidFill>
-                          <a:schemeClr val="lt1"/>
-                        </a:solidFill>
-                        <a:ln w="6350">
-                          <a:solidFill>
-                            <a:schemeClr val="bg1"/>
-                          </a:solidFill>
-                        </a:ln>
-                        <a:effectLst/>
-                      </wps:spPr>
-                      <wps:style>
-                        <a:lnRef idx="0">
-                          <a:schemeClr val="accent1"/>
-                        </a:lnRef>
-                        <a:fillRef idx="0">
-                          <a:schemeClr val="accent1"/>
-                        </a:fillRef>
-                        <a:effectRef idx="0">
-                          <a:schemeClr val="accent1"/>
-                        </a:effectRef>
-                        <a:fontRef idx="minor">
-                          <a:schemeClr val="dk1"/>
-                        </a:fontRef>
-                      </wps:style>
-                      <wps:txbx>
-                        <w:txbxContent>
-                          <w:p>
-                            <w:pPr>
-                              <w:jc w:val="center"/>
-                            </w:pPr>
-                            <w:r>
-                              <w:t>Mission Length (Years)</w:t>
-                            </w:r>
-                          </w:p>
-                        </w:txbxContent>
-                      </wps:txbx>
-                      <wps:bodyPr rot="0" spcFirstLastPara="0" vertOverflow="overflow" horzOverflow="overflow" vert="horz" wrap="square" lIns="91440" tIns="45720" rIns="91440" bIns="45720" numCol="1" spcCol="0" rtlCol="0" fromWordArt="0" anchor="t" anchorCtr="0" forceAA="0" compatLnSpc="1">
-                        <a:prstTxWarp prst="textNoShape">
-                          <a:avLst/>
-                        </a:prstTxWarp>
-                        <a:noAutofit/>
-                      </wps:bodyPr>
-                    </wps:wsp>
-                  </a:graphicData>
-                </a:graphic>
-                <wp14:sizeRelV relativeFrom="margin">
-                  <wp14:pctHeight>0</wp14:pctHeight>
-                </wp14:sizeRelV>
-              </wp:anchor>
-            </w:drawing>
-          </mc:Choice>
-          <mc:Fallback>
-            <w:pict>
-              <v:shape w14:anchorId="73DE0C96" id="Text Box 13" o:spid="_x0000_s1030" type="#_x0000_t202" style="position:absolute;left:0;text-align:left;margin-left:162pt;margin-top:140.2pt;width:142.5pt;height:20.25pt;z-index:251669504;visibility:visible;mso-wrap-style:square;mso-height-percent:0;mso-wrap-distance-left:9pt;mso-wrap-distance-top:0;mso-wrap-distance-right:9pt;mso-wrap-distance-bottom:0;mso-position-horizontal:absolute;mso-position-horizontal-relative:margin;mso-position-vertical:absolute;mso-position-vertical-relative:text;mso-height-percent:0;mso-height-relative:margin;v-text-anchor:top" o:gfxdata="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" fillcolor="white [3201]" strokecolor="white [3212]" strokeweight=".5pt">
-                <v:textbox>
-                  <w:txbxContent>
-                    <w:p>
-                      <w:pPr>
-                        <w:jc w:val="center"/>
-                      </w:pPr>
-                      <w:r>
-                        <w:t>Mission Length (Years)</w:t>
-                      </w:r>
-                    </w:p>
-                  </w:txbxContent>
-                </v:textbox>
-                <w10:wrap anchorx="margin"/>
-              </v:shape>
-            </w:pict>
-          </mc:Fallback>
-        </mc:AlternateContent>
-      </w:r>
-      <w:r>
-        <w:rPr>
-          <w:noProof/>
-          <w:lang w:eastAsia="en-US"/>
-        </w:rPr>
-        <mc:AlternateContent>
-          <mc:Choice Requires="wps">
-            <w:drawing>
-              <wp:anchor distT="0" distB="0" distL="114300" distR="114300" simplePos="0" relativeHeight="251671552" behindDoc="0" locked="0" layoutInCell="1" allowOverlap="1" wp14:anchorId="2C845BD5" wp14:editId="6CC3B45F">
-                <wp:simplePos x="0" y="0"/>
-                <wp:positionH relativeFrom="margin">
-                  <wp:posOffset>647383</wp:posOffset>
-                </wp:positionH>
-                <wp:positionV relativeFrom="paragraph">
-                  <wp:posOffset>357187</wp:posOffset>
-                </wp:positionV>
-                <wp:extent cx="1809750" cy="257175"/>
-                <wp:effectExtent l="0" t="4763" r="14288" b="14287"/>
-                <wp:wrapNone/>
-                <wp:docPr id="14" name="Text Box 14"/>
-                <wp:cNvGraphicFramePr/>
-                <a:graphic xmlns:a="http://schemas.openxmlformats.org/drawingml/2006/main">
-                  <a:graphicData uri="http://schemas.microsoft.com/office/word/2010/wordprocessingShape">
-                    <wps:wsp>
-                      <wps:cNvSpPr txBox="1"/>
-                      <wps:spPr>
-                        <a:xfrm rot="16200000">
-                          <a:off x="0" y="0"/>
-                          <a:ext cx="1809750" cy="257175"/>
-                        </a:xfrm>
-                        <a:prstGeom prst="rect">
-                          <a:avLst/>
-                        </a:prstGeom>
-                        <a:solidFill>
-                          <a:schemeClr val="lt1"/>
-                        </a:solidFill>
-                        <a:ln w="6350">
-                          <a:solidFill>
-                            <a:schemeClr val="bg1"/>
-                          </a:solidFill>
-                        </a:ln>
-                        <a:effectLst/>
-                      </wps:spPr>
-                      <wps:style>
-                        <a:lnRef idx="0">
-                          <a:schemeClr val="accent1"/>
-                        </a:lnRef>
-                        <a:fillRef idx="0">
-                          <a:schemeClr val="accent1"/>
-                        </a:fillRef>
-                        <a:effectRef idx="0">
-                          <a:schemeClr val="accent1"/>
-                        </a:effectRef>
-                        <a:fontRef idx="minor">
-                          <a:schemeClr val="dk1"/>
-                        </a:fontRef>
-                      </wps:style>
-                      <wps:txbx>
-                        <w:txbxContent>
-                          <w:p>
-                            <w:pPr>
-                              <w:jc w:val="center"/>
-                            </w:pPr>
-                            <w:r>
-                              <w:t>Power Requirement</w:t>
-                            </w:r>
-                          </w:p>
-                          <w:p>
-                            <w:pPr>
-                              <w:jc w:val="center"/>
-                            </w:pPr>
-                          </w:p>
-                        </w:txbxContent>
-                      </wps:txbx>
-                      <wps:bodyPr rot="0" spcFirstLastPara="0" vertOverflow="overflow" horzOverflow="overflow" vert="horz" wrap="square" lIns="91440" tIns="45720" rIns="91440" bIns="45720" numCol="1" spcCol="0" rtlCol="0" fromWordArt="0" anchor="t" anchorCtr="0" forceAA="0" compatLnSpc="1">
-                        <a:prstTxWarp prst="textNoShape">
-                          <a:avLst/>
-                        </a:prstTxWarp>
-                        <a:noAutofit/>
-                      </wps:bodyPr>
-                    </wps:wsp>
-                  </a:graphicData>
-                </a:graphic>
-                <wp14:sizeRelV relativeFrom="margin">
-                  <wp14:pctHeight>0</wp14:pctHeight>
-                </wp14:sizeRelV>
-              </wp:anchor>
-            </w:drawing>
-          </mc:Choice>
-          <mc:Fallback>
-            <w:pict>
-              <v:shape w14:anchorId="2C845BD5" id="Text Box 14" o:spid="_x0000_s1031" type="#_x0000_t202" style="position:absolute;left:0;text-align:left;margin-left:51pt;margin-top:28.1pt;width:142.5pt;height:20.25pt;rotation:-90;z-index:251671552;visibility:visible;mso-wrap-style:square;mso-height-percent:0;mso-wrap-distance-left:9pt;mso-wrap-distance-top:0;mso-wrap-distance-right:9pt;mso-wrap-distance-bottom:0;mso-position-horizontal:absolute;mso-position-horizontal-relative:margin;mso-position-vertical:absolute;mso-position-vertical-relative:text;mso-height-percent:0;mso-height-relative:margin;v-text-anchor:top" o:gfxdata="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" fillcolor="white [3201]" strokecolor="white [3212]" strokeweight=".5pt">
-                <v:textbox>
-                  <w:txbxContent>
-                    <w:p>
-                      <w:pPr>
-                        <w:jc w:val="center"/>
-                      </w:pPr>
-                      <w:r>
-                        <w:t>Power Requirement</w:t>
-                      </w:r>
-                    </w:p>
-                    <w:p>
-                      <w:pPr>
-                        <w:jc w:val="center"/>
-                      </w:pPr>
-                    </w:p>
-                  </w:txbxContent>
-                </v:textbox>
-                <w10:wrap anchorx="margin"/>
-              </v:shape>
-            </w:pict>
-          </mc:Fallback>
-        </mc:AlternateContent>
-      </w:r>
-      <w:r>
-        <w:rPr>
-          <w:sz w:val="28"/>
-          <w:szCs w:val="28"/>
-        </w:rPr>
-        <w:t xml:space="preserve"> </w:t>
-      </w:r>
-    </w:p>
-    <w:p>
-      <w:pPr>
-        <w:jc w:val="center"/>
-        <w:rPr>
-          <w:sz w:val="28"/>
-          <w:szCs w:val="28"/>
-        </w:rPr>
-      </w:pPr>
-    </w:p>
-    <w:p>
-      <w:pPr>
-        <w:jc w:val="center"/>
-        <w:rPr>
-          <w:sz w:val="28"/>
-          <w:szCs w:val="28"/>
-        </w:rPr>
-      </w:pPr>
-    </w:p>
-    <w:p>
-      <w:pPr>
-        <w:jc w:val="center"/>
-        <w:rPr>
-          <w:sz w:val="28"/>
-          <w:szCs w:val="28"/>
-        </w:rPr>
-      </w:pPr>
-    </w:p>
-    <w:p>
-      <w:pPr>
-        <w:jc w:val="center"/>
-        <w:rPr>
-          <w:sz w:val="28"/>
-          <w:szCs w:val="28"/>
-        </w:rPr>
-      </w:pPr>
-    </w:p>
-    <w:p>
-      <w:pPr>
-        <w:jc w:val="center"/>
-        <w:rPr>
-          <w:sz w:val="28"/>
-          <w:szCs w:val="28"/>
-        </w:rPr>
-      </w:pPr>
-    </w:p>
-    <w:p>
-      <w:pPr>
-        <w:jc w:val="center"/>
-        <w:rPr>
-          <w:sz w:val="28"/>
-          <w:szCs w:val="28"/>
-        </w:rPr>
-      </w:pPr>
-    </w:p>
-    <w:p>
-      <w:pPr>
-        <w:jc w:val="center"/>
-        <w:rPr>
-          <w:sz w:val="28"/>
-          <w:szCs w:val="28"/>
-        </w:rPr>
-      </w:pPr>
-      <w:r>
-        <w:rPr>
-          <w:sz w:val="28"/>
-          <w:szCs w:val="28"/>
-        </w:rPr>
-        <w:t>This figure would show how the required power threshold and the required mission length affect the mass of plutonium necessary</w:t>
-      </w:r>
-      <w:r>
-        <w:rPr>
-          <w:sz w:val="28"/>
-          <w:szCs w:val="28"/>
-        </w:rPr>
-        <w:t xml:space="preserve"> for that mission.</w:t>
+      <w:r>
+        <w:rPr>
+          <w:sz w:val="28"/>
+        </w:rPr>
+        <w:br w:type="column"/>
+      </w:r>
+      <w:r>
+        <w:rPr>
+          <w:sz w:val="28"/>
+        </w:rPr>
+        <w:lastRenderedPageBreak/>
+        <w:t>It was at this point that we realized that our simulation needed to be a function of mass and threshold power, but that our design recommendation would require a function of power and mission duration that would return a mass. 40,000 simulations later, we had a lookup table and a dedicated function to do exactly that: find simulation results that matched the input arguments</w:t>
+      </w:r>
+      <w:r>
+        <w:rPr>
+          <w:sz w:val="28"/>
+        </w:rPr>
+        <w:t xml:space="preserve">. Fortunately, it made a </w:t>
+      </w:r>
+      <w:r>
+        <w:rPr>
+          <w:i/>
+          <w:sz w:val="28"/>
+        </w:rPr>
+        <w:t>really</w:t>
+      </w:r>
+      <w:r>
+        <w:rPr>
+          <w:sz w:val="28"/>
+        </w:rPr>
+        <w:t xml:space="preserve"> cool graph.</w:t>
+      </w:r>
+    </w:p>
+    <w:p>
+      <w:pPr>
+        <w:rPr>
+          <w:sz w:val="28"/>
+        </w:rPr>
+      </w:pPr>
+      <w:r>
+        <w:rPr>
+          <w:sz w:val="28"/>
+        </w:rPr>
+        <w:t>We learned a few key concepts from this entire process. First, Insight Maker is a tool that isn’t very useful for more complicated applications; it’s simply too finicky</w:t>
+      </w:r>
+      <w:r>
+        <w:rPr>
+          <w:rStyle w:val="FootnoteReference"/>
+          <w:sz w:val="28"/>
+        </w:rPr>
+        <w:footnoteReference w:id="6"/>
+      </w:r>
+      <w:r>
+        <w:rPr>
+          <w:sz w:val="28"/>
+        </w:rPr>
+        <w:t xml:space="preserve">. In addition, we learned (the hard way) that certain ODE solvers work much better than others for certain applications. In the future, it is likely valuable to try many of them. We also learned a LOT about how to use ODE solvers, and how to abuse them. Another useful skill we learned from this project is how to pair program, which is incredibly robust in the face of debilitating bugs. All of these are going to be </w:t>
+      </w:r>
+      <w:r>
+        <w:rPr>
+          <w:sz w:val="28"/>
+        </w:rPr>
+        <w:t xml:space="preserve">very useful as we move into our next project. </w:t>
       </w:r>
     </w:p>
     <w:p>
@@ -2206,96 +1937,70 @@
         <w:pStyle w:val="Heading1"/>
       </w:pPr>
       <w:r>
-        <w:lastRenderedPageBreak/>
-        <w:t>Applications</w:t>
-      </w:r>
-    </w:p>
-    <w:p/>
-    <w:p>
-      <w:pPr>
-        <w:jc w:val="center"/>
-        <w:rPr>
-          <w:sz w:val="28"/>
-          <w:szCs w:val="28"/>
-        </w:rPr>
-      </w:pPr>
-      <w:r>
-        <w:rPr>
-          <w:sz w:val="28"/>
-          <w:szCs w:val="28"/>
-        </w:rPr>
-        <w:t xml:space="preserve">To round out the design part of our project, we plan on having possible mission specs laid out and the RTG design that would be required as per our model. </w:t>
-      </w:r>
-      <w:r>
-        <w:rPr>
-          <w:noProof/>
-          <w:lang w:eastAsia="en-US"/>
-        </w:rPr>
-        <w:drawing>
-          <wp:inline distT="0" distB="0" distL="0" distR="0" wp14:anchorId="6936AD07" wp14:editId="7198D1D0">
-            <wp:extent cx="5436221" cy="2667000"/>
-            <wp:effectExtent l="0" t="0" r="0" b="0"/>
-            <wp:docPr id="15" name="Picture 15" descr="https://cdn2.vox-cdn.com/thumbor/JQh31aZnQspzYqM3_vfSC6eWB_8=/cdn0.vox-cdn.com/uploads/chorus_asset/file/3856246/Screen%20Shot%202015-07-08%20at%204.16.08%20PM.png"/>
-            <wp:cNvGraphicFramePr>
-              <a:graphicFrameLocks xmlns:a="http://schemas.openxmlformats.org/drawingml/2006/main" noChangeAspect="1"/>
-            </wp:cNvGraphicFramePr>
-            <a:graphic xmlns:a="http://schemas.openxmlformats.org/drawingml/2006/main">
-              <a:graphicData uri="http://schemas.openxmlformats.org/drawingml/2006/picture">
-                <pic:pic xmlns:pic="http://schemas.openxmlformats.org/drawingml/2006/picture">
-                  <pic:nvPicPr>
-                    <pic:cNvPr id="0" name="Picture 2" descr="https://cdn2.vox-cdn.com/thumbor/JQh31aZnQspzYqM3_vfSC6eWB_8=/cdn0.vox-cdn.com/uploads/chorus_asset/file/3856246/Screen%20Shot%202015-07-08%20at%204.16.08%20PM.png"/>
-                    <pic:cNvPicPr>
-                      <a:picLocks noChangeAspect="1" noChangeArrowheads="1"/>
-                    </pic:cNvPicPr>
-                  </pic:nvPicPr>
-                  <pic:blipFill>
-                    <a:blip r:embed="rId14">
-                      <a:extLst>
-                        <a:ext uri="{28A0092B-C50C-407E-A947-70E740481C1C}">
-                          <a14:useLocalDpi xmlns:a14="http://schemas.microsoft.com/office/drawing/2010/main" val="0"/>
-                        </a:ext>
-                      </a:extLst>
-                    </a:blip>
-                    <a:srcRect/>
-                    <a:stretch>
-                      <a:fillRect/>
-                    </a:stretch>
-                  </pic:blipFill>
-                  <pic:spPr bwMode="auto">
-                    <a:xfrm>
-                      <a:off x="0" y="0"/>
-                      <a:ext cx="5446609" cy="2672096"/>
-                    </a:xfrm>
-                    <a:prstGeom prst="rect">
-                      <a:avLst/>
-                    </a:prstGeom>
-                    <a:noFill/>
-                    <a:ln>
-                      <a:noFill/>
-                    </a:ln>
-                  </pic:spPr>
-                </pic:pic>
-              </a:graphicData>
-            </a:graphic>
-          </wp:inline>
-        </w:drawing>
-      </w:r>
-    </w:p>
-    <w:p>
-      <w:pPr>
-        <w:jc w:val="center"/>
-        <w:rPr>
-          <w:sz w:val="28"/>
-          <w:szCs w:val="28"/>
-        </w:rPr>
-      </w:pPr>
-      <w:r>
-        <w:rPr>
-          <w:sz w:val="28"/>
-          <w:szCs w:val="28"/>
-        </w:rPr>
-        <w:t>Yay cool space graphics!</w:t>
-      </w:r>
+        <w:t>Our Design Recommendation</w:t>
+      </w:r>
+    </w:p>
+    <w:p>
+      <w:pPr>
+        <w:rPr>
+          <w:sz w:val="28"/>
+          <w:szCs w:val="28"/>
+        </w:rPr>
+      </w:pPr>
+      <w:r>
+        <w:rPr>
+          <w:sz w:val="28"/>
+          <w:szCs w:val="28"/>
+        </w:rPr>
+        <w:t xml:space="preserve">As an example of the ramifications that our model could have, we compared the actual plutonium payload of the New Horizons probe to the required payload predicted by our model. New Horizons, which required 200W of power over its 10 year mission, was launched with 8.6 kilograms of </w:t>
+      </w:r>
+      <w:r>
+        <w:rPr>
+          <w:sz w:val="28"/>
+          <w:szCs w:val="28"/>
+          <w:vertAlign w:val="superscript"/>
+        </w:rPr>
+        <w:t>238</w:t>
+      </w:r>
+      <w:r>
+        <w:rPr>
+          <w:sz w:val="28"/>
+          <w:szCs w:val="28"/>
+        </w:rPr>
+        <w:t xml:space="preserve"> Pu. In contrast, our model predicts that an RTG need only contain 7 kilograms of </w:t>
+      </w:r>
+      <w:r>
+        <w:rPr>
+          <w:sz w:val="28"/>
+          <w:szCs w:val="28"/>
+          <w:vertAlign w:val="superscript"/>
+        </w:rPr>
+        <w:t>238</w:t>
+      </w:r>
+      <w:r>
+        <w:rPr>
+          <w:sz w:val="28"/>
+          <w:szCs w:val="28"/>
+        </w:rPr>
+        <w:t xml:space="preserve"> Pu to put out 200W of power after 10 years. This translates to a savings of </w:t>
+      </w:r>
+      <w:r>
+        <w:rPr>
+          <w:sz w:val="28"/>
+          <w:szCs w:val="28"/>
+        </w:rPr>
+        <w:t>1.6 kilos of plutonium, which is worth about 12.8 million dollars. Next time, NASA should definitely consult us first.</w:t>
+      </w:r>
+    </w:p>
+    <w:p>
+      <w:pPr>
+        <w:rPr>
+          <w:sz w:val="28"/>
+          <w:szCs w:val="28"/>
+        </w:rPr>
+      </w:pPr>
+      <w:bookmarkStart w:id="0" w:name="_GoBack"/>
+      <w:bookmarkEnd w:id="0"/>
     </w:p>
     <w:sectPr>
       <w:pgSz w:w="12240" w:h="15840"/>
@@ -2357,55 +2062,165 @@
     <w:p>
       <w:pPr>
         <w:pStyle w:val="FootnoteText"/>
+        <w:rPr>
+          <w:sz w:val="22"/>
+        </w:rPr>
       </w:pPr>
       <w:r>
         <w:rPr>
           <w:rStyle w:val="FootnoteReference"/>
+          <w:sz w:val="22"/>
         </w:rPr>
         <w:footnoteRef/>
       </w:r>
       <w:r>
+        <w:rPr>
+          <w:sz w:val="22"/>
+        </w:rPr>
+        <w:t xml:space="preserve"> The Cassini-Huygens mission alone used approximately 23.4 kg of </w:t>
+      </w:r>
+      <w:r>
+        <w:rPr>
+          <w:sz w:val="22"/>
+          <w:vertAlign w:val="superscript"/>
+        </w:rPr>
+        <w:t>238</w:t>
+      </w:r>
+      <w:r>
+        <w:rPr>
+          <w:sz w:val="22"/>
+        </w:rPr>
+        <w:t xml:space="preserve"> Pu.</w:t>
+      </w:r>
+    </w:p>
+  </w:footnote>
+  <w:footnote w:id="2">
+    <w:p>
+      <w:pPr>
+        <w:pStyle w:val="FootnoteText"/>
+      </w:pPr>
+      <w:r>
+        <w:rPr>
+          <w:rStyle w:val="FootnoteReference"/>
+          <w:sz w:val="22"/>
+        </w:rPr>
+        <w:footnoteRef/>
+      </w:r>
+      <w:r>
         <w:t xml:space="preserve"> </w:t>
       </w:r>
       <w:r>
         <w:rPr>
           <w:rFonts w:cs="Times New Roman"/>
-          <w:sz w:val="18"/>
+          <w:sz w:val="22"/>
           <w:szCs w:val="18"/>
         </w:rPr>
-        <w:t>NB</w:t>
+        <w:t xml:space="preserve">NB: electricity flow is not shown (it broke Insight Maker). </w:t>
       </w:r>
       <w:r>
         <w:rPr>
           <w:rFonts w:cs="Times New Roman"/>
-          <w:sz w:val="18"/>
+          <w:sz w:val="22"/>
           <w:szCs w:val="18"/>
         </w:rPr>
-        <w:t xml:space="preserve">: electricity flow is not shown </w:t>
+        <w:t xml:space="preserve">Our MATLAB model handled this </w:t>
       </w:r>
       <w:r>
         <w:rPr>
           <w:rFonts w:cs="Times New Roman"/>
-          <w:sz w:val="18"/>
+          <w:i/>
+          <w:sz w:val="22"/>
           <w:szCs w:val="18"/>
         </w:rPr>
-        <w:t>(it broke Insight Maker)</w:t>
+        <w:t>slightly</w:t>
       </w:r>
       <w:r>
         <w:rPr>
           <w:rFonts w:cs="Times New Roman"/>
-          <w:sz w:val="18"/>
+          <w:sz w:val="22"/>
           <w:szCs w:val="18"/>
         </w:rPr>
-        <w:t>.</w:t>
-      </w:r>
-      <w:r>
-        <w:rPr>
-          <w:rFonts w:cs="Times New Roman"/>
-          <w:sz w:val="18"/>
-          <w:szCs w:val="18"/>
-        </w:rPr>
-        <w:t xml:space="preserve"> It will be calculated as 6% of the heat outflow.</w:t>
+        <w:t xml:space="preserve"> more gracefully</w:t>
+      </w:r>
+    </w:p>
+  </w:footnote>
+  <w:footnote w:id="3">
+    <w:p>
+      <w:pPr>
+        <w:pStyle w:val="FootnoteText"/>
+      </w:pPr>
+      <w:r>
+        <w:rPr>
+          <w:rStyle w:val="FootnoteReference"/>
+          <w:sz w:val="22"/>
+        </w:rPr>
+        <w:footnoteRef/>
+      </w:r>
+      <w:r>
+        <w:rPr>
+          <w:sz w:val="22"/>
+        </w:rPr>
+        <w:t xml:space="preserve"> See what we did there?</w:t>
+      </w:r>
+    </w:p>
+  </w:footnote>
+  <w:footnote w:id="4">
+    <w:p>
+      <w:pPr>
+        <w:pStyle w:val="FootnoteText"/>
+      </w:pPr>
+      <w:r>
+        <w:rPr>
+          <w:rStyle w:val="FootnoteReference"/>
+          <w:sz w:val="22"/>
+        </w:rPr>
+        <w:footnoteRef/>
+      </w:r>
+      <w:r>
+        <w:rPr>
+          <w:sz w:val="22"/>
+        </w:rPr>
+        <w:t xml:space="preserve"> Credit where credit is due.</w:t>
+      </w:r>
+    </w:p>
+  </w:footnote>
+  <w:footnote w:id="5">
+    <w:p>
+      <w:pPr>
+        <w:pStyle w:val="FootnoteText"/>
+      </w:pPr>
+      <w:r>
+        <w:rPr>
+          <w:rStyle w:val="FootnoteReference"/>
+          <w:sz w:val="22"/>
+        </w:rPr>
+        <w:footnoteRef/>
+      </w:r>
+      <w:r>
+        <w:rPr>
+          <w:sz w:val="22"/>
+        </w:rPr>
+        <w:t xml:space="preserve"> https://en.wikipedia.org/wiki/Stiff_equation</w:t>
+      </w:r>
+    </w:p>
+  </w:footnote>
+  <w:footnote w:id="6">
+    <w:p>
+      <w:pPr>
+        <w:pStyle w:val="FootnoteText"/>
+      </w:pPr>
+      <w:r>
+        <w:rPr>
+          <w:rStyle w:val="FootnoteReference"/>
+          <w:sz w:val="22"/>
+        </w:rPr>
+        <w:footnoteRef/>
+      </w:r>
+      <w:r>
+        <w:rPr>
+          <w:sz w:val="22"/>
+        </w:rPr>
+        <w:t xml:space="preserve"> At least for flow-dependent flows</w:t>
       </w:r>
     </w:p>
   </w:footnote>
@@ -2415,6 +2230,95 @@
 <file path=word/numbering.xml><?xml version="1.0" encoding="utf-8"?>
 <w:numbering xmlns:wpc="http://schemas.microsoft.com/office/word/2010/wordprocessingCanvas" xmlns:mc="http://schemas.openxmlformats.org/markup-compatibility/2006" xmlns:o="urn:schemas-microsoft-com:office:office" xmlns:r="http://schemas.openxmlformats.org/officeDocument/2006/relationships" xmlns:m="http://schemas.openxmlformats.org/officeDocument/2006/math" xmlns:v="urn:schemas-microsoft-com:vml" xmlns:wp14="http://schemas.microsoft.com/office/word/2010/wordprocessingDrawing" xmlns:wp="http://schemas.openxmlformats.org/drawingml/2006/wordprocessingDrawing" xmlns:w10="urn:schemas-microsoft-com:office:word" xmlns:w="http://schemas.openxmlformats.org/wordprocessingml/2006/main" xmlns:w14="http://schemas.microsoft.com/office/word/2010/wordml" xmlns:w15="http://schemas.microsoft.com/office/word/2012/wordml" xmlns:wpg="http://schemas.microsoft.com/office/word/2010/wordprocessingGroup" xmlns:wpi="http://schemas.microsoft.com/office/word/2010/wordprocessingInk" xmlns:wne="http://schemas.microsoft.com/office/word/2006/wordml" xmlns:wps="http://schemas.microsoft.com/office/word/2010/wordprocessingShape" mc:Ignorable="w14 w15 wp14">
   <w:abstractNum w:abstractNumId="0" w15:restartNumberingAfterBreak="0">
+    <w:nsid w:val="3ACA20AC"/>
+    <w:multiLevelType w:val="hybridMultilevel"/>
+    <w:tmpl w:val="FB6AA408"/>
+    <w:lvl w:ilvl="0" w:tplc="0409000F">
+      <w:start w:val="1"/>
+      <w:numFmt w:val="decimal"/>
+      <w:lvlText w:val="%1."/>
+      <w:lvlJc w:val="left"/>
+      <w:pPr>
+        <w:ind w:left="720" w:hanging="360"/>
+      </w:pPr>
+      <w:rPr>
+        <w:rFonts w:hint="default"/>
+      </w:rPr>
+    </w:lvl>
+    <w:lvl w:ilvl="1" w:tplc="04090019" w:tentative="1">
+      <w:start w:val="1"/>
+      <w:numFmt w:val="lowerLetter"/>
+      <w:lvlText w:val="%2."/>
+      <w:lvlJc w:val="left"/>
+      <w:pPr>
+        <w:ind w:left="1440" w:hanging="360"/>
+      </w:pPr>
+    </w:lvl>
+    <w:lvl w:ilvl="2" w:tplc="0409001B" w:tentative="1">
+      <w:start w:val="1"/>
+      <w:numFmt w:val="lowerRoman"/>
+      <w:lvlText w:val="%3."/>
+      <w:lvlJc w:val="right"/>
+      <w:pPr>
+        <w:ind w:left="2160" w:hanging="180"/>
+      </w:pPr>
+    </w:lvl>
+    <w:lvl w:ilvl="3" w:tplc="0409000F" w:tentative="1">
+      <w:start w:val="1"/>
+      <w:numFmt w:val="decimal"/>
+      <w:lvlText w:val="%4."/>
+      <w:lvlJc w:val="left"/>
+      <w:pPr>
+        <w:ind w:left="2880" w:hanging="360"/>
+      </w:pPr>
+    </w:lvl>
+    <w:lvl w:ilvl="4" w:tplc="04090019" w:tentative="1">
+      <w:start w:val="1"/>
+      <w:numFmt w:val="lowerLetter"/>
+      <w:lvlText w:val="%5."/>
+      <w:lvlJc w:val="left"/>
+      <w:pPr>
+        <w:ind w:left="3600" w:hanging="360"/>
+      </w:pPr>
+    </w:lvl>
+    <w:lvl w:ilvl="5" w:tplc="0409001B" w:tentative="1">
+      <w:start w:val="1"/>
+      <w:numFmt w:val="lowerRoman"/>
+      <w:lvlText w:val="%6."/>
+      <w:lvlJc w:val="right"/>
+      <w:pPr>
+        <w:ind w:left="4320" w:hanging="180"/>
+      </w:pPr>
+    </w:lvl>
+    <w:lvl w:ilvl="6" w:tplc="0409000F" w:tentative="1">
+      <w:start w:val="1"/>
+      <w:numFmt w:val="decimal"/>
+      <w:lvlText w:val="%7."/>
+      <w:lvlJc w:val="left"/>
+      <w:pPr>
+        <w:ind w:left="5040" w:hanging="360"/>
+      </w:pPr>
+    </w:lvl>
+    <w:lvl w:ilvl="7" w:tplc="04090019" w:tentative="1">
+      <w:start w:val="1"/>
+      <w:numFmt w:val="lowerLetter"/>
+      <w:lvlText w:val="%8."/>
+      <w:lvlJc w:val="left"/>
+      <w:pPr>
+        <w:ind w:left="5760" w:hanging="360"/>
+      </w:pPr>
+    </w:lvl>
+    <w:lvl w:ilvl="8" w:tplc="0409001B" w:tentative="1">
+      <w:start w:val="1"/>
+      <w:numFmt w:val="lowerRoman"/>
+      <w:lvlText w:val="%9."/>
+      <w:lvlJc w:val="right"/>
+      <w:pPr>
+        <w:ind w:left="6480" w:hanging="180"/>
+      </w:pPr>
+    </w:lvl>
+  </w:abstractNum>
+  <w:abstractNum w:abstractNumId="1" w15:restartNumberingAfterBreak="0">
     <w:nsid w:val="469A52F2"/>
     <w:multiLevelType w:val="multilevel"/>
     <w:tmpl w:val="7ED2DDCA"/>
@@ -2545,7 +2449,7 @@
       </w:rPr>
     </w:lvl>
   </w:abstractNum>
-  <w:abstractNum w:abstractNumId="1" w15:restartNumberingAfterBreak="0">
+  <w:abstractNum w:abstractNumId="2" w15:restartNumberingAfterBreak="0">
     <w:nsid w:val="549B76E6"/>
     <w:multiLevelType w:val="hybridMultilevel"/>
     <w:tmpl w:val="1D409D14"/>
@@ -2635,39 +2539,42 @@
     </w:lvl>
   </w:abstractNum>
   <w:num w:numId="1">
+    <w:abstractNumId w:val="2"/>
+  </w:num>
+  <w:num w:numId="2">
     <w:abstractNumId w:val="1"/>
   </w:num>
-  <w:num w:numId="2">
-    <w:abstractNumId w:val="0"/>
-  </w:num>
   <w:num w:numId="3">
-    <w:abstractNumId w:val="0"/>
+    <w:abstractNumId w:val="1"/>
   </w:num>
   <w:num w:numId="4">
-    <w:abstractNumId w:val="0"/>
+    <w:abstractNumId w:val="1"/>
   </w:num>
   <w:num w:numId="5">
-    <w:abstractNumId w:val="0"/>
+    <w:abstractNumId w:val="1"/>
   </w:num>
   <w:num w:numId="6">
-    <w:abstractNumId w:val="0"/>
+    <w:abstractNumId w:val="1"/>
   </w:num>
   <w:num w:numId="7">
-    <w:abstractNumId w:val="0"/>
+    <w:abstractNumId w:val="1"/>
   </w:num>
   <w:num w:numId="8">
-    <w:abstractNumId w:val="0"/>
+    <w:abstractNumId w:val="1"/>
   </w:num>
   <w:num w:numId="9">
-    <w:abstractNumId w:val="0"/>
+    <w:abstractNumId w:val="1"/>
   </w:num>
   <w:num w:numId="10">
-    <w:abstractNumId w:val="0"/>
+    <w:abstractNumId w:val="1"/>
   </w:num>
   <w:num w:numId="11">
-    <w:abstractNumId w:val="0"/>
+    <w:abstractNumId w:val="1"/>
   </w:num>
   <w:num w:numId="12">
+    <w:abstractNumId w:val="1"/>
+  </w:num>
+  <w:num w:numId="13">
     <w:abstractNumId w:val="0"/>
   </w:num>
 </w:numbering>
@@ -3761,6 +3668,23 @@
       <w:color w:val="808080"/>
     </w:rPr>
   </w:style>
+  <w:style w:type="paragraph" w:styleId="NormalWeb">
+    <w:name w:val="Normal (Web)"/>
+    <w:basedOn w:val="Normal"/>
+    <w:uiPriority w:val="99"/>
+    <w:semiHidden/>
+    <w:unhideWhenUsed/>
+    <w:rsid w:val="000D4778"/>
+    <w:pPr>
+      <w:spacing w:before="100" w:beforeAutospacing="1" w:after="100" w:afterAutospacing="1" w:line="240" w:lineRule="auto"/>
+    </w:pPr>
+    <w:rPr>
+      <w:rFonts w:ascii="Times New Roman" w:hAnsi="Times New Roman" w:cs="Times New Roman"/>
+      <w:sz w:val="24"/>
+      <w:szCs w:val="24"/>
+      <w:lang w:eastAsia="en-US"/>
+    </w:rPr>
+  </w:style>
 </w:styles>
 </file>
 
@@ -4047,7 +3971,7 @@
 </file>
 
 <file path=customXml/itemProps2.xml><?xml version="1.0" encoding="utf-8"?>
-<ds:datastoreItem xmlns:ds="http://schemas.openxmlformats.org/officeDocument/2006/customXml" ds:itemID="{34FE5E77-EF08-43EA-8EC4-2133F18AACC0}">
+<ds:datastoreItem xmlns:ds="http://schemas.openxmlformats.org/officeDocument/2006/customXml" ds:itemID="{1D27E174-064D-493A-B3DA-8D55FF62E30C}">
   <ds:schemaRefs>
     <ds:schemaRef ds:uri="http://schemas.openxmlformats.org/officeDocument/2006/bibliography"/>
   </ds:schemaRefs>

</xml_diff>